<commit_message>
changeing the design document
</commit_message>
<xml_diff>
--- a/Documentation/UEBGridInterfaceDesign.docx
+++ b/Documentation/UEBGridInterfaceDesign.docx
@@ -61,8 +61,17 @@
           <w:sz w:val="22"/>
           <w:szCs w:val="22"/>
         </w:rPr>
-        <w:t>David G. Tarboton</w:t>
-      </w:r>
+        <w:t xml:space="preserve">David G. </w:t>
+      </w:r>
+      <w:proofErr w:type="spellStart"/>
+      <w:r>
+        <w:rPr>
+          <w:sz w:val="22"/>
+          <w:szCs w:val="22"/>
+        </w:rPr>
+        <w:t>Tarboton</w:t>
+      </w:r>
+      <w:proofErr w:type="spellEnd"/>
       <w:r>
         <w:rPr>
           <w:sz w:val="22"/>
@@ -70,21 +79,12 @@
         </w:rPr>
         <w:t xml:space="preserve">, </w:t>
       </w:r>
-      <w:proofErr w:type="spellStart"/>
-      <w:r>
-        <w:rPr>
-          <w:sz w:val="22"/>
-          <w:szCs w:val="22"/>
-        </w:rPr>
-        <w:t>Avirup</w:t>
-      </w:r>
-      <w:proofErr w:type="spellEnd"/>
-      <w:r>
-        <w:rPr>
-          <w:sz w:val="22"/>
-          <w:szCs w:val="22"/>
-        </w:rPr>
-        <w:t xml:space="preserve"> </w:t>
+      <w:r>
+        <w:rPr>
+          <w:sz w:val="22"/>
+          <w:szCs w:val="22"/>
+        </w:rPr>
+        <w:t xml:space="preserve">Avirup </w:t>
       </w:r>
       <w:proofErr w:type="spellStart"/>
       <w:r>
@@ -525,6 +525,7 @@
         </w:rPr>
         <w:t xml:space="preserve"> </w:t>
       </w:r>
+      <w:proofErr w:type="spellStart"/>
       <w:r>
         <w:rPr>
           <w:sz w:val="22"/>
@@ -532,6 +533,7 @@
         </w:rPr>
         <w:t>UEB</w:t>
       </w:r>
+      <w:proofErr w:type="spellEnd"/>
       <w:r>
         <w:rPr>
           <w:sz w:val="22"/>
@@ -5134,18 +5136,8 @@
           <w:sz w:val="22"/>
           <w:szCs w:val="22"/>
         </w:rPr>
-        <w:t>snow</w:t>
-      </w:r>
-      <w:bookmarkStart w:id="0" w:name="_GoBack"/>
-      <w:r>
-        <w:rPr>
-          <w:b/>
-          <w:sz w:val="22"/>
-          <w:szCs w:val="22"/>
-        </w:rPr>
-        <w:t>melt</w:t>
-      </w:r>
-      <w:bookmarkEnd w:id="0"/>
+        <w:t>snowmelt</w:t>
+      </w:r>
       <w:r>
         <w:rPr>
           <w:b/>
@@ -5337,7 +5329,7 @@
                 <w:szCs w:val="22"/>
               </w:rPr>
             </w:pPr>
-            <w:bookmarkStart w:id="1" w:name="overallcontrol"/>
+            <w:bookmarkStart w:id="0" w:name="overallcontrol"/>
             <w:r>
               <w:rPr>
                 <w:sz w:val="22"/>
@@ -5345,7 +5337,7 @@
               </w:rPr>
               <w:t>overallcontrol.</w:t>
             </w:r>
-            <w:bookmarkEnd w:id="1"/>
+            <w:bookmarkEnd w:id="0"/>
             <w:r>
               <w:rPr>
                 <w:sz w:val="22"/>
@@ -18013,7 +18005,15 @@
             </w:r>
             <w:proofErr w:type="spellEnd"/>
             <w:r>
-              <w:t xml:space="preserve"> = UTC </w:t>
+              <w:t xml:space="preserve"> = </w:t>
+            </w:r>
+            <w:proofErr w:type="spellStart"/>
+            <w:r>
+              <w:t>UTC</w:t>
+            </w:r>
+            <w:proofErr w:type="spellEnd"/>
+            <w:r>
+              <w:t xml:space="preserve"> </w:t>
             </w:r>
             <w:proofErr w:type="spellStart"/>
             <w:r>
@@ -23714,6 +23714,7 @@
                 <w:szCs w:val="22"/>
               </w:rPr>
             </w:pPr>
+            <w:proofErr w:type="spellStart"/>
             <w:r>
               <w:rPr>
                 <w:rFonts w:eastAsiaTheme="minorHAnsi"/>
@@ -23722,6 +23723,7 @@
               </w:rPr>
               <w:t>SWIT</w:t>
             </w:r>
+            <w:proofErr w:type="spellEnd"/>
             <w:r>
               <w:rPr>
                 <w:rFonts w:eastAsiaTheme="minorHAnsi"/>
@@ -25162,6 +25164,7 @@
                 <w:szCs w:val="22"/>
               </w:rPr>
             </w:pPr>
+            <w:proofErr w:type="spellStart"/>
             <w:r>
               <w:rPr>
                 <w:rFonts w:eastAsiaTheme="minorHAnsi"/>
@@ -25170,6 +25173,7 @@
               </w:rPr>
               <w:t>SWIT</w:t>
             </w:r>
+            <w:proofErr w:type="spellEnd"/>
             <w:r>
               <w:rPr>
                 <w:rFonts w:eastAsiaTheme="minorHAnsi"/>
@@ -26968,12 +26972,21 @@
               </w:rPr>
               <w:tab/>
             </w:r>
-            <w:r>
-              <w:rPr>
-                <w:sz w:val="22"/>
-                <w:szCs w:val="22"/>
-              </w:rPr>
-              <w:t xml:space="preserve">SWIT </w:t>
+            <w:proofErr w:type="spellStart"/>
+            <w:r>
+              <w:rPr>
+                <w:sz w:val="22"/>
+                <w:szCs w:val="22"/>
+              </w:rPr>
+              <w:t>SWIT</w:t>
+            </w:r>
+            <w:proofErr w:type="spellEnd"/>
+            <w:r>
+              <w:rPr>
+                <w:sz w:val="22"/>
+                <w:szCs w:val="22"/>
+              </w:rPr>
+              <w:t xml:space="preserve"> </w:t>
             </w:r>
             <w:r>
               <w:rPr>
@@ -29492,6 +29505,61 @@
               </w:rPr>
               <w:tab/>
             </w:r>
+            <w:proofErr w:type="spellStart"/>
+            <w:r>
+              <w:rPr>
+                <w:sz w:val="22"/>
+                <w:szCs w:val="22"/>
+              </w:rPr>
+              <w:t>MassError</w:t>
+            </w:r>
+            <w:proofErr w:type="spellEnd"/>
+            <w:r>
+              <w:rPr>
+                <w:sz w:val="22"/>
+                <w:szCs w:val="22"/>
+              </w:rPr>
+              <w:t>(</w:t>
+            </w:r>
+            <w:r>
+              <w:rPr>
+                <w:sz w:val="22"/>
+                <w:szCs w:val="22"/>
+              </w:rPr>
+              <w:t>m)</w:t>
+            </w:r>
+            <w:r>
+              <w:rPr>
+                <w:sz w:val="22"/>
+                <w:szCs w:val="22"/>
+              </w:rPr>
+              <w:tab/>
+              <w:t>Mass balance closure error</w:t>
+            </w:r>
+          </w:p>
+          <w:p>
+            <w:pPr>
+              <w:contextualSpacing/>
+              <w:rPr>
+                <w:sz w:val="22"/>
+                <w:szCs w:val="22"/>
+              </w:rPr>
+            </w:pPr>
+            <w:r>
+              <w:rPr>
+                <w:sz w:val="22"/>
+                <w:szCs w:val="22"/>
+              </w:rPr>
+              <w:t>68</w:t>
+            </w:r>
+            <w:r>
+              <w:rPr>
+                <w:sz w:val="22"/>
+                <w:szCs w:val="22"/>
+              </w:rPr>
+              <w:tab/>
+            </w:r>
+            <w:proofErr w:type="spellStart"/>
             <w:r>
               <w:rPr>
                 <w:sz w:val="22"/>
@@ -29499,6 +29567,7 @@
               </w:rPr>
               <w:t>SWIGM</w:t>
             </w:r>
+            <w:proofErr w:type="spellEnd"/>
             <w:r>
               <w:rPr>
                 <w:sz w:val="22"/>
@@ -29560,7 +29629,7 @@
                 <w:sz w:val="22"/>
                 <w:szCs w:val="22"/>
               </w:rPr>
-              <w:t>68</w:t>
+              <w:t>69</w:t>
             </w:r>
             <w:r>
               <w:rPr>
@@ -29569,6 +29638,7 @@
               </w:rPr>
               <w:tab/>
             </w:r>
+            <w:proofErr w:type="spellStart"/>
             <w:r>
               <w:rPr>
                 <w:sz w:val="22"/>
@@ -29576,6 +29646,7 @@
               </w:rPr>
               <w:t>SWIR</w:t>
             </w:r>
+            <w:proofErr w:type="spellEnd"/>
             <w:r>
               <w:rPr>
                 <w:sz w:val="22"/>
@@ -29630,14 +29701,7 @@
                 <w:sz w:val="22"/>
                 <w:szCs w:val="22"/>
               </w:rPr>
-              <w:t>6</w:t>
-            </w:r>
-            <w:r>
-              <w:rPr>
-                <w:sz w:val="22"/>
-                <w:szCs w:val="22"/>
-              </w:rPr>
-              <w:t>9</w:t>
+              <w:t>70</w:t>
             </w:r>
             <w:r>
               <w:rPr>
@@ -29646,6 +29710,7 @@
               </w:rPr>
               <w:tab/>
             </w:r>
+            <w:proofErr w:type="spellStart"/>
             <w:r>
               <w:rPr>
                 <w:sz w:val="22"/>
@@ -29653,6 +29718,7 @@
               </w:rPr>
               <w:t>SWISM</w:t>
             </w:r>
+            <w:proofErr w:type="spellEnd"/>
             <w:r>
               <w:rPr>
                 <w:sz w:val="22"/>
@@ -29690,69 +29756,11 @@
               </w:rPr>
               <w:t xml:space="preserve">Snow melt outflow </w:t>
             </w:r>
-          </w:p>
-          <w:p>
-            <w:pPr>
-              <w:autoSpaceDE w:val="0"/>
-              <w:autoSpaceDN w:val="0"/>
-              <w:adjustRightInd w:val="0"/>
-              <w:contextualSpacing/>
-              <w:rPr>
-                <w:sz w:val="22"/>
-                <w:szCs w:val="22"/>
-              </w:rPr>
-            </w:pPr>
-            <w:r>
-              <w:rPr>
-                <w:sz w:val="22"/>
-                <w:szCs w:val="22"/>
-              </w:rPr>
-              <w:t>70</w:t>
-            </w:r>
-            <w:r>
-              <w:rPr>
-                <w:sz w:val="22"/>
-                <w:szCs w:val="22"/>
-              </w:rPr>
-              <w:tab/>
-            </w:r>
-            <w:proofErr w:type="spellStart"/>
-            <w:r>
-              <w:rPr>
-                <w:sz w:val="22"/>
-                <w:szCs w:val="22"/>
-              </w:rPr>
-              <w:t>MassError</w:t>
-            </w:r>
-            <w:proofErr w:type="spellEnd"/>
-            <w:r>
-              <w:rPr>
-                <w:sz w:val="22"/>
-                <w:szCs w:val="22"/>
-              </w:rPr>
-              <w:t>(</w:t>
-            </w:r>
-            <w:r>
-              <w:rPr>
-                <w:sz w:val="22"/>
-                <w:szCs w:val="22"/>
-              </w:rPr>
-              <w:t>m)</w:t>
-            </w:r>
-            <w:r>
-              <w:rPr>
-                <w:sz w:val="22"/>
-                <w:szCs w:val="22"/>
-              </w:rPr>
-              <w:tab/>
-              <w:t>Mass balance closure error</w:t>
-            </w:r>
-            <w:r>
-              <w:rPr>
-                <w:sz w:val="22"/>
-                <w:szCs w:val="22"/>
-              </w:rPr>
-              <w:tab/>
+            <w:r>
+              <w:rPr>
+                <w:sz w:val="22"/>
+                <w:szCs w:val="22"/>
+              </w:rPr>
               <w:t xml:space="preserve"> </w:t>
             </w:r>
           </w:p>
@@ -29803,44 +29811,57 @@
                 <w:sz w:val="22"/>
                 <w:szCs w:val="22"/>
               </w:rPr>
-              <w:t xml:space="preserve">        2009          10           1  0.0000000E+00  0.4170005    </w:t>
-            </w:r>
-          </w:p>
-          <w:p>
-            <w:pPr>
-              <w:contextualSpacing/>
-              <w:rPr>
-                <w:sz w:val="22"/>
-                <w:szCs w:val="22"/>
-              </w:rPr>
-            </w:pPr>
-            <w:r>
-              <w:rPr>
-                <w:sz w:val="22"/>
-                <w:szCs w:val="22"/>
-              </w:rPr>
-              <w:t xml:space="preserve">  0.0000000E+00  0.7425536      0.9140127      -7.355000      0.0000000E+00</w:t>
-            </w:r>
-          </w:p>
-          <w:p>
-            <w:pPr>
-              <w:contextualSpacing/>
-              <w:rPr>
-                <w:sz w:val="22"/>
-                <w:szCs w:val="22"/>
-              </w:rPr>
-            </w:pPr>
-            <w:r>
-              <w:rPr>
-                <w:sz w:val="22"/>
-                <w:szCs w:val="22"/>
-              </w:rPr>
-              <w:t xml:space="preserve">   4.405000      0.8946500      0.0000000E+00   946.4435      0.0000000E+00</w:t>
-            </w:r>
-          </w:p>
-          <w:p>
-            <w:pPr>
-              <w:contextualSpacing/>
+              <w:t xml:space="preserve">  </w:t>
+            </w:r>
+            <w:r>
+              <w:rPr>
+                <w:sz w:val="22"/>
+                <w:szCs w:val="22"/>
+              </w:rPr>
+              <w:t xml:space="preserve">2009          10           1  0.0000000E+00  0.4170006    </w:t>
+            </w:r>
+          </w:p>
+          <w:p>
+            <w:pPr>
+              <w:autoSpaceDE w:val="0"/>
+              <w:autoSpaceDN w:val="0"/>
+              <w:adjustRightInd w:val="0"/>
+              <w:rPr>
+                <w:sz w:val="22"/>
+                <w:szCs w:val="22"/>
+              </w:rPr>
+            </w:pPr>
+            <w:r>
+              <w:rPr>
+                <w:sz w:val="22"/>
+                <w:szCs w:val="22"/>
+              </w:rPr>
+              <w:t xml:space="preserve">  0.0000000E+00  0.7425536      0.9140126      -7.355000      0.0000000E+00</w:t>
+            </w:r>
+          </w:p>
+          <w:p>
+            <w:pPr>
+              <w:autoSpaceDE w:val="0"/>
+              <w:autoSpaceDN w:val="0"/>
+              <w:adjustRightInd w:val="0"/>
+              <w:rPr>
+                <w:sz w:val="22"/>
+                <w:szCs w:val="22"/>
+              </w:rPr>
+            </w:pPr>
+            <w:r>
+              <w:rPr>
+                <w:sz w:val="22"/>
+                <w:szCs w:val="22"/>
+              </w:rPr>
+              <w:t xml:space="preserve">   4.405000      0.8946500      0.0000000E+00   946.4433      0.0000000E+00</w:t>
+            </w:r>
+          </w:p>
+          <w:p>
+            <w:pPr>
+              <w:autoSpaceDE w:val="0"/>
+              <w:autoSpaceDN w:val="0"/>
+              <w:adjustRightInd w:val="0"/>
               <w:rPr>
                 <w:sz w:val="22"/>
                 <w:szCs w:val="22"/>
@@ -29856,18 +29877,20 @@
           </w:p>
           <w:p>
             <w:pPr>
-              <w:contextualSpacing/>
-              <w:rPr>
-                <w:sz w:val="22"/>
-                <w:szCs w:val="22"/>
-              </w:rPr>
-            </w:pPr>
-            <w:r>
-              <w:rPr>
-                <w:sz w:val="22"/>
-                <w:szCs w:val="22"/>
-              </w:rPr>
-              <w:t xml:space="preserve">  -306.8771      0.0000000E+00  3.9321752E-03  0.0000000E+00  </w:t>
+              <w:autoSpaceDE w:val="0"/>
+              <w:autoSpaceDN w:val="0"/>
+              <w:adjustRightInd w:val="0"/>
+              <w:rPr>
+                <w:sz w:val="22"/>
+                <w:szCs w:val="22"/>
+              </w:rPr>
+            </w:pPr>
+            <w:r>
+              <w:rPr>
+                <w:sz w:val="22"/>
+                <w:szCs w:val="22"/>
+              </w:rPr>
+              <w:t xml:space="preserve">  -306.8772      0.0000000E+00  3.9321752E-03  0.0000000E+00  </w:t>
             </w:r>
             <w:proofErr w:type="spellStart"/>
             <w:r>
@@ -29881,7 +29904,9 @@
           </w:p>
           <w:p>
             <w:pPr>
-              <w:contextualSpacing/>
+              <w:autoSpaceDE w:val="0"/>
+              <w:autoSpaceDN w:val="0"/>
+              <w:adjustRightInd w:val="0"/>
               <w:rPr>
                 <w:sz w:val="22"/>
                 <w:szCs w:val="22"/>
@@ -29922,23 +29947,27 @@
           </w:p>
           <w:p>
             <w:pPr>
-              <w:contextualSpacing/>
-              <w:rPr>
-                <w:sz w:val="22"/>
-                <w:szCs w:val="22"/>
-              </w:rPr>
-            </w:pPr>
-            <w:r>
-              <w:rPr>
-                <w:sz w:val="22"/>
-                <w:szCs w:val="22"/>
-              </w:rPr>
-              <w:t xml:space="preserve">  0.0000000E+00  -306.8771      0.0000000E+00 -0.8637127      -2.325256    </w:t>
-            </w:r>
-          </w:p>
-          <w:p>
-            <w:pPr>
-              <w:contextualSpacing/>
+              <w:autoSpaceDE w:val="0"/>
+              <w:autoSpaceDN w:val="0"/>
+              <w:adjustRightInd w:val="0"/>
+              <w:rPr>
+                <w:sz w:val="22"/>
+                <w:szCs w:val="22"/>
+              </w:rPr>
+            </w:pPr>
+            <w:r>
+              <w:rPr>
+                <w:sz w:val="22"/>
+                <w:szCs w:val="22"/>
+              </w:rPr>
+              <w:t xml:space="preserve">  0.0000000E+00  -306.8772      0.0000000E+00 -0.8637130      -2.325256    </w:t>
+            </w:r>
+          </w:p>
+          <w:p>
+            <w:pPr>
+              <w:autoSpaceDE w:val="0"/>
+              <w:autoSpaceDN w:val="0"/>
+              <w:adjustRightInd w:val="0"/>
               <w:rPr>
                 <w:sz w:val="22"/>
                 <w:szCs w:val="22"/>
@@ -29981,12 +30010,14 @@
                 <w:sz w:val="22"/>
                 <w:szCs w:val="22"/>
               </w:rPr>
-              <w:t xml:space="preserve">  -104.5019      0.0000000E+00</w:t>
-            </w:r>
-          </w:p>
-          <w:p>
-            <w:pPr>
-              <w:contextualSpacing/>
+              <w:t xml:space="preserve">  -104.5020      0.0000000E+00</w:t>
+            </w:r>
+          </w:p>
+          <w:p>
+            <w:pPr>
+              <w:autoSpaceDE w:val="0"/>
+              <w:autoSpaceDN w:val="0"/>
+              <w:adjustRightInd w:val="0"/>
               <w:rPr>
                 <w:sz w:val="22"/>
                 <w:szCs w:val="22"/>
@@ -30013,12 +30044,14 @@
                 <w:sz w:val="22"/>
                 <w:szCs w:val="22"/>
               </w:rPr>
-              <w:t xml:space="preserve">  0.6659990      0.2147150      0.2022855    </w:t>
-            </w:r>
-          </w:p>
-          <w:p>
-            <w:pPr>
-              <w:contextualSpacing/>
+              <w:t xml:space="preserve">  0.6659988      0.2147151      0.2022855    </w:t>
+            </w:r>
+          </w:p>
+          <w:p>
+            <w:pPr>
+              <w:autoSpaceDE w:val="0"/>
+              <w:autoSpaceDN w:val="0"/>
+              <w:adjustRightInd w:val="0"/>
               <w:rPr>
                 <w:sz w:val="22"/>
                 <w:szCs w:val="22"/>
@@ -30066,23 +30099,27 @@
           </w:p>
           <w:p>
             <w:pPr>
-              <w:contextualSpacing/>
-              <w:rPr>
-                <w:sz w:val="22"/>
-                <w:szCs w:val="22"/>
-              </w:rPr>
-            </w:pPr>
-            <w:r>
-              <w:rPr>
-                <w:sz w:val="22"/>
-                <w:szCs w:val="22"/>
-              </w:rPr>
-              <w:t xml:space="preserve">  0.0000000E+00  -104.5019       23.11255      0.8722681       16.77861    </w:t>
-            </w:r>
-          </w:p>
-          <w:p>
-            <w:pPr>
-              <w:contextualSpacing/>
+              <w:autoSpaceDE w:val="0"/>
+              <w:autoSpaceDN w:val="0"/>
+              <w:adjustRightInd w:val="0"/>
+              <w:rPr>
+                <w:sz w:val="22"/>
+                <w:szCs w:val="22"/>
+              </w:rPr>
+            </w:pPr>
+            <w:r>
+              <w:rPr>
+                <w:sz w:val="22"/>
+                <w:szCs w:val="22"/>
+              </w:rPr>
+              <w:t xml:space="preserve">  0.0000000E+00  -104.5020       23.11230      0.8722681       16.77861    </w:t>
+            </w:r>
+          </w:p>
+          <w:p>
+            <w:pPr>
+              <w:autoSpaceDE w:val="0"/>
+              <w:autoSpaceDN w:val="0"/>
+              <w:adjustRightInd w:val="0"/>
               <w:rPr>
                 <w:sz w:val="22"/>
                 <w:szCs w:val="22"/>
@@ -30123,7 +30160,9 @@
           </w:p>
           <w:p>
             <w:pPr>
-              <w:contextualSpacing/>
+              <w:autoSpaceDE w:val="0"/>
+              <w:autoSpaceDN w:val="0"/>
+              <w:adjustRightInd w:val="0"/>
               <w:rPr>
                 <w:sz w:val="22"/>
                 <w:szCs w:val="22"/>
@@ -30139,7 +30178,9 @@
           </w:p>
           <w:p>
             <w:pPr>
-              <w:contextualSpacing/>
+              <w:autoSpaceDE w:val="0"/>
+              <w:autoSpaceDN w:val="0"/>
+              <w:adjustRightInd w:val="0"/>
               <w:rPr>
                 <w:sz w:val="22"/>
                 <w:szCs w:val="22"/>
@@ -30212,6 +30253,49 @@
           </w:p>
           <w:p>
             <w:pPr>
+              <w:autoSpaceDE w:val="0"/>
+              <w:autoSpaceDN w:val="0"/>
+              <w:adjustRightInd w:val="0"/>
+              <w:rPr>
+                <w:sz w:val="22"/>
+                <w:szCs w:val="22"/>
+              </w:rPr>
+            </w:pPr>
+            <w:r>
+              <w:rPr>
+                <w:sz w:val="22"/>
+                <w:szCs w:val="22"/>
+              </w:rPr>
+              <w:t xml:space="preserve">  0.0000000E+00  </w:t>
+            </w:r>
+            <w:proofErr w:type="spellStart"/>
+            <w:r>
+              <w:rPr>
+                <w:sz w:val="22"/>
+                <w:szCs w:val="22"/>
+              </w:rPr>
+              <w:t>0.0000000E+00</w:t>
+            </w:r>
+            <w:proofErr w:type="spellEnd"/>
+            <w:r>
+              <w:rPr>
+                <w:sz w:val="22"/>
+                <w:szCs w:val="22"/>
+              </w:rPr>
+              <w:t xml:space="preserve">  </w:t>
+            </w:r>
+            <w:proofErr w:type="spellStart"/>
+            <w:r>
+              <w:rPr>
+                <w:sz w:val="22"/>
+                <w:szCs w:val="22"/>
+              </w:rPr>
+              <w:t>0.0000000E+00</w:t>
+            </w:r>
+            <w:proofErr w:type="spellEnd"/>
+          </w:p>
+          <w:p>
+            <w:pPr>
               <w:contextualSpacing/>
               <w:rPr>
                 <w:sz w:val="22"/>
@@ -30224,486 +30308,6 @@
                 <w:szCs w:val="22"/>
               </w:rPr>
               <w:t xml:space="preserve">  0.0000000E+00</w:t>
-            </w:r>
-          </w:p>
-          <w:p>
-            <w:pPr>
-              <w:contextualSpacing/>
-              <w:rPr>
-                <w:sz w:val="22"/>
-                <w:szCs w:val="22"/>
-              </w:rPr>
-            </w:pPr>
-            <w:r>
-              <w:rPr>
-                <w:sz w:val="22"/>
-                <w:szCs w:val="22"/>
-              </w:rPr>
-              <w:t xml:space="preserve">        2009          10           1   1.000000      0.4170006    </w:t>
-            </w:r>
-          </w:p>
-          <w:p>
-            <w:pPr>
-              <w:contextualSpacing/>
-              <w:rPr>
-                <w:sz w:val="22"/>
-                <w:szCs w:val="22"/>
-              </w:rPr>
-            </w:pPr>
-            <w:r>
-              <w:rPr>
-                <w:sz w:val="22"/>
-                <w:szCs w:val="22"/>
-              </w:rPr>
-              <w:t xml:space="preserve">  0.0000000E+00  0.7428582      0.9141144      -7.545000      0.0000000E+00</w:t>
-            </w:r>
-          </w:p>
-          <w:p>
-            <w:pPr>
-              <w:contextualSpacing/>
-              <w:rPr>
-                <w:sz w:val="22"/>
-                <w:szCs w:val="22"/>
-              </w:rPr>
-            </w:pPr>
-            <w:r>
-              <w:rPr>
-                <w:sz w:val="22"/>
-                <w:szCs w:val="22"/>
-              </w:rPr>
-              <w:t xml:space="preserve">   4.285000      0.9140000      0.0000000E+00   943.8451      0.0000000E+00</w:t>
-            </w:r>
-          </w:p>
-          <w:p>
-            <w:pPr>
-              <w:contextualSpacing/>
-              <w:rPr>
-                <w:sz w:val="22"/>
-                <w:szCs w:val="22"/>
-              </w:rPr>
-            </w:pPr>
-            <w:r>
-              <w:rPr>
-                <w:sz w:val="22"/>
-                <w:szCs w:val="22"/>
-              </w:rPr>
-              <w:t xml:space="preserve">  0.0000000E+00</w:t>
-            </w:r>
-          </w:p>
-          <w:p>
-            <w:pPr>
-              <w:contextualSpacing/>
-              <w:rPr>
-                <w:sz w:val="22"/>
-                <w:szCs w:val="22"/>
-              </w:rPr>
-            </w:pPr>
-            <w:r>
-              <w:rPr>
-                <w:sz w:val="22"/>
-                <w:szCs w:val="22"/>
-              </w:rPr>
-              <w:lastRenderedPageBreak/>
-              <w:t xml:space="preserve">  -533.3102      0.0000000E+00  7.1574990E-03  0.0000000E+00  </w:t>
-            </w:r>
-            <w:proofErr w:type="spellStart"/>
-            <w:r>
-              <w:rPr>
-                <w:sz w:val="22"/>
-                <w:szCs w:val="22"/>
-              </w:rPr>
-              <w:t>0.0000000E+00</w:t>
-            </w:r>
-            <w:proofErr w:type="spellEnd"/>
-          </w:p>
-          <w:p>
-            <w:pPr>
-              <w:contextualSpacing/>
-              <w:rPr>
-                <w:sz w:val="22"/>
-                <w:szCs w:val="22"/>
-              </w:rPr>
-            </w:pPr>
-            <w:r>
-              <w:rPr>
-                <w:sz w:val="22"/>
-                <w:szCs w:val="22"/>
-              </w:rPr>
-              <w:t xml:space="preserve">  0.2500000      -139.2518      0.0000000E+00  </w:t>
-            </w:r>
-            <w:proofErr w:type="spellStart"/>
-            <w:r>
-              <w:rPr>
-                <w:sz w:val="22"/>
-                <w:szCs w:val="22"/>
-              </w:rPr>
-              <w:t>0.0000000E+00</w:t>
-            </w:r>
-            <w:proofErr w:type="spellEnd"/>
-            <w:r>
-              <w:rPr>
-                <w:sz w:val="22"/>
-                <w:szCs w:val="22"/>
-              </w:rPr>
-              <w:t xml:space="preserve">  </w:t>
-            </w:r>
-            <w:proofErr w:type="spellStart"/>
-            <w:r>
-              <w:rPr>
-                <w:sz w:val="22"/>
-                <w:szCs w:val="22"/>
-              </w:rPr>
-              <w:t>0.0000000E+00</w:t>
-            </w:r>
-            <w:proofErr w:type="spellEnd"/>
-          </w:p>
-          <w:p>
-            <w:pPr>
-              <w:contextualSpacing/>
-              <w:rPr>
-                <w:sz w:val="22"/>
-                <w:szCs w:val="22"/>
-              </w:rPr>
-            </w:pPr>
-            <w:r>
-              <w:rPr>
-                <w:sz w:val="22"/>
-                <w:szCs w:val="22"/>
-              </w:rPr>
-              <w:t xml:space="preserve">  0.0000000E+00  -226.4331      0.0000000E+00  -1.501014      -3.634949    </w:t>
-            </w:r>
-          </w:p>
-          <w:p>
-            <w:pPr>
-              <w:contextualSpacing/>
-              <w:rPr>
-                <w:sz w:val="22"/>
-                <w:szCs w:val="22"/>
-              </w:rPr>
-            </w:pPr>
-            <w:r>
-              <w:rPr>
-                <w:sz w:val="22"/>
-                <w:szCs w:val="22"/>
-              </w:rPr>
-              <w:t xml:space="preserve">  0.0000000E+00  </w:t>
-            </w:r>
-            <w:proofErr w:type="spellStart"/>
-            <w:r>
-              <w:rPr>
-                <w:sz w:val="22"/>
-                <w:szCs w:val="22"/>
-              </w:rPr>
-              <w:t>0.0000000E+00</w:t>
-            </w:r>
-            <w:proofErr w:type="spellEnd"/>
-            <w:r>
-              <w:rPr>
-                <w:sz w:val="22"/>
-                <w:szCs w:val="22"/>
-              </w:rPr>
-              <w:t xml:space="preserve">  </w:t>
-            </w:r>
-            <w:proofErr w:type="spellStart"/>
-            <w:r>
-              <w:rPr>
-                <w:sz w:val="22"/>
-                <w:szCs w:val="22"/>
-              </w:rPr>
-              <w:t>0.0000000E+00</w:t>
-            </w:r>
-            <w:proofErr w:type="spellEnd"/>
-            <w:r>
-              <w:rPr>
-                <w:sz w:val="22"/>
-                <w:szCs w:val="22"/>
-              </w:rPr>
-              <w:t xml:space="preserve">  -87.18127      0.0000000E+00</w:t>
-            </w:r>
-          </w:p>
-          <w:p>
-            <w:pPr>
-              <w:contextualSpacing/>
-              <w:rPr>
-                <w:sz w:val="22"/>
-                <w:szCs w:val="22"/>
-              </w:rPr>
-            </w:pPr>
-            <w:r>
-              <w:rPr>
-                <w:sz w:val="22"/>
-                <w:szCs w:val="22"/>
-              </w:rPr>
-              <w:t xml:space="preserve">  0.0000000E+00  </w:t>
-            </w:r>
-            <w:proofErr w:type="spellStart"/>
-            <w:r>
-              <w:rPr>
-                <w:sz w:val="22"/>
-                <w:szCs w:val="22"/>
-              </w:rPr>
-              <w:t>0.0000000E+00</w:t>
-            </w:r>
-            <w:proofErr w:type="spellEnd"/>
-            <w:r>
-              <w:rPr>
-                <w:sz w:val="22"/>
-                <w:szCs w:val="22"/>
-              </w:rPr>
-              <w:t xml:space="preserve">  0.6659988      0.2147151      0.2022855    </w:t>
-            </w:r>
-          </w:p>
-          <w:p>
-            <w:pPr>
-              <w:contextualSpacing/>
-              <w:rPr>
-                <w:sz w:val="22"/>
-                <w:szCs w:val="22"/>
-              </w:rPr>
-            </w:pPr>
-            <w:r>
-              <w:rPr>
-                <w:sz w:val="22"/>
-                <w:szCs w:val="22"/>
-              </w:rPr>
-              <w:t xml:space="preserve">  0.0000000E+00  </w:t>
-            </w:r>
-            <w:proofErr w:type="spellStart"/>
-            <w:r>
-              <w:rPr>
-                <w:sz w:val="22"/>
-                <w:szCs w:val="22"/>
-              </w:rPr>
-              <w:t>0.0000000E+00</w:t>
-            </w:r>
-            <w:proofErr w:type="spellEnd"/>
-            <w:r>
-              <w:rPr>
-                <w:sz w:val="22"/>
-                <w:szCs w:val="22"/>
-              </w:rPr>
-              <w:t xml:space="preserve">  </w:t>
-            </w:r>
-            <w:proofErr w:type="spellStart"/>
-            <w:r>
-              <w:rPr>
-                <w:sz w:val="22"/>
-                <w:szCs w:val="22"/>
-              </w:rPr>
-              <w:t>0.0000000E+00</w:t>
-            </w:r>
-            <w:proofErr w:type="spellEnd"/>
-            <w:r>
-              <w:rPr>
-                <w:sz w:val="22"/>
-                <w:szCs w:val="22"/>
-              </w:rPr>
-              <w:t xml:space="preserve">  0.1829317      0.0000000E+00</w:t>
-            </w:r>
-          </w:p>
-          <w:p>
-            <w:pPr>
-              <w:contextualSpacing/>
-              <w:rPr>
-                <w:sz w:val="22"/>
-                <w:szCs w:val="22"/>
-              </w:rPr>
-            </w:pPr>
-            <w:r>
-              <w:rPr>
-                <w:sz w:val="22"/>
-                <w:szCs w:val="22"/>
-              </w:rPr>
-              <w:t xml:space="preserve">  0.0000000E+00  -87.18127       9.054504      0.8485059       16.32153    </w:t>
-            </w:r>
-          </w:p>
-          <w:p>
-            <w:pPr>
-              <w:contextualSpacing/>
-              <w:rPr>
-                <w:sz w:val="22"/>
-                <w:szCs w:val="22"/>
-              </w:rPr>
-            </w:pPr>
-            <w:r>
-              <w:rPr>
-                <w:sz w:val="22"/>
-                <w:szCs w:val="22"/>
-              </w:rPr>
-              <w:t xml:space="preserve">   37.57886      1.7012827E-02  0.0000000E+00  </w:t>
-            </w:r>
-            <w:proofErr w:type="spellStart"/>
-            <w:r>
-              <w:rPr>
-                <w:sz w:val="22"/>
-                <w:szCs w:val="22"/>
-              </w:rPr>
-              <w:t>0.0000000E+00</w:t>
-            </w:r>
-            <w:proofErr w:type="spellEnd"/>
-            <w:r>
-              <w:rPr>
-                <w:sz w:val="22"/>
-                <w:szCs w:val="22"/>
-              </w:rPr>
-              <w:t xml:space="preserve">  </w:t>
-            </w:r>
-            <w:proofErr w:type="spellStart"/>
-            <w:r>
-              <w:rPr>
-                <w:sz w:val="22"/>
-                <w:szCs w:val="22"/>
-              </w:rPr>
-              <w:t>0.0000000E+00</w:t>
-            </w:r>
-            <w:proofErr w:type="spellEnd"/>
-          </w:p>
-          <w:p>
-            <w:pPr>
-              <w:contextualSpacing/>
-              <w:rPr>
-                <w:sz w:val="22"/>
-                <w:szCs w:val="22"/>
-              </w:rPr>
-            </w:pPr>
-            <w:r>
-              <w:rPr>
-                <w:sz w:val="22"/>
-                <w:szCs w:val="22"/>
-              </w:rPr>
-              <w:t xml:space="preserve">  0.0000000E+00  -7.416656      -7.432143      -9.059896      0.0000000E+00</w:t>
-            </w:r>
-          </w:p>
-          <w:p>
-            <w:pPr>
-              <w:contextualSpacing/>
-              <w:rPr>
-                <w:sz w:val="22"/>
-                <w:szCs w:val="22"/>
-                <w:highlight w:val="yellow"/>
-              </w:rPr>
-            </w:pPr>
-            <w:r>
-              <w:rPr>
-                <w:sz w:val="22"/>
-                <w:szCs w:val="22"/>
-              </w:rPr>
-              <w:t xml:space="preserve">  </w:t>
-            </w:r>
-            <w:r>
-              <w:rPr>
-                <w:sz w:val="22"/>
-                <w:szCs w:val="22"/>
-                <w:highlight w:val="yellow"/>
-              </w:rPr>
-              <w:t xml:space="preserve">0.0000000E+00  </w:t>
-            </w:r>
-            <w:proofErr w:type="spellStart"/>
-            <w:r>
-              <w:rPr>
-                <w:sz w:val="22"/>
-                <w:szCs w:val="22"/>
-                <w:highlight w:val="yellow"/>
-              </w:rPr>
-              <w:t>0.0000000E+00</w:t>
-            </w:r>
-            <w:proofErr w:type="spellEnd"/>
-            <w:r>
-              <w:rPr>
-                <w:sz w:val="22"/>
-                <w:szCs w:val="22"/>
-                <w:highlight w:val="yellow"/>
-              </w:rPr>
-              <w:t xml:space="preserve">  </w:t>
-            </w:r>
-            <w:proofErr w:type="spellStart"/>
-            <w:r>
-              <w:rPr>
-                <w:sz w:val="22"/>
-                <w:szCs w:val="22"/>
-                <w:highlight w:val="yellow"/>
-              </w:rPr>
-              <w:t>0.0000000E+00</w:t>
-            </w:r>
-            <w:proofErr w:type="spellEnd"/>
-            <w:r>
-              <w:rPr>
-                <w:sz w:val="22"/>
-                <w:szCs w:val="22"/>
-                <w:highlight w:val="yellow"/>
-              </w:rPr>
-              <w:t xml:space="preserve">  </w:t>
-            </w:r>
-            <w:proofErr w:type="spellStart"/>
-            <w:r>
-              <w:rPr>
-                <w:sz w:val="22"/>
-                <w:szCs w:val="22"/>
-                <w:highlight w:val="yellow"/>
-              </w:rPr>
-              <w:t>0.0000000E+00</w:t>
-            </w:r>
-            <w:proofErr w:type="spellEnd"/>
-            <w:r>
-              <w:rPr>
-                <w:sz w:val="22"/>
-                <w:szCs w:val="22"/>
-                <w:highlight w:val="yellow"/>
-              </w:rPr>
-              <w:t xml:space="preserve">  </w:t>
-            </w:r>
-            <w:proofErr w:type="spellStart"/>
-            <w:r>
-              <w:rPr>
-                <w:sz w:val="22"/>
-                <w:szCs w:val="22"/>
-                <w:highlight w:val="yellow"/>
-              </w:rPr>
-              <w:t>0.0000000E+00</w:t>
-            </w:r>
-            <w:proofErr w:type="spellEnd"/>
-          </w:p>
-          <w:p>
-            <w:pPr>
-              <w:contextualSpacing/>
-              <w:rPr>
-                <w:sz w:val="22"/>
-                <w:szCs w:val="22"/>
-                <w:highlight w:val="yellow"/>
-              </w:rPr>
-            </w:pPr>
-            <w:r>
-              <w:rPr>
-                <w:sz w:val="22"/>
-                <w:szCs w:val="22"/>
-                <w:highlight w:val="yellow"/>
-              </w:rPr>
-              <w:t xml:space="preserve">  0.0000000E+00</w:t>
-            </w:r>
-            <w:r>
-              <w:rPr>
-                <w:sz w:val="22"/>
-                <w:szCs w:val="22"/>
-                <w:highlight w:val="yellow"/>
-              </w:rPr>
-              <w:t xml:space="preserve"> [Needs updating for new variables]</w:t>
-            </w:r>
-          </w:p>
-          <w:p>
-            <w:pPr>
-              <w:contextualSpacing/>
-              <w:rPr>
-                <w:sz w:val="22"/>
-                <w:szCs w:val="22"/>
-              </w:rPr>
-            </w:pPr>
-            <w:r>
-              <w:rPr>
-                <w:sz w:val="22"/>
-                <w:szCs w:val="22"/>
-                <w:highlight w:val="yellow"/>
-              </w:rPr>
-              <w:t>...</w:t>
             </w:r>
           </w:p>
         </w:tc>
@@ -30848,6 +30452,7 @@
                 <w:sz w:val="22"/>
                 <w:szCs w:val="22"/>
               </w:rPr>
+              <w:lastRenderedPageBreak/>
               <w:t>File</w:t>
             </w:r>
             <w:r>
@@ -33921,12 +33526,21 @@
                 <w:szCs w:val="22"/>
               </w:rPr>
             </w:pPr>
-            <w:r>
-              <w:rPr>
-                <w:sz w:val="22"/>
-                <w:szCs w:val="22"/>
-              </w:rPr>
-              <w:t xml:space="preserve">SWIT: </w:t>
+            <w:proofErr w:type="spellStart"/>
+            <w:r>
+              <w:rPr>
+                <w:sz w:val="22"/>
+                <w:szCs w:val="22"/>
+              </w:rPr>
+              <w:t>SWIT</w:t>
+            </w:r>
+            <w:proofErr w:type="spellEnd"/>
+            <w:r>
+              <w:rPr>
+                <w:sz w:val="22"/>
+                <w:szCs w:val="22"/>
+              </w:rPr>
+              <w:t xml:space="preserve">: </w:t>
             </w:r>
             <w:r>
               <w:rPr>
@@ -34475,7 +34089,6 @@
                 <w:sz w:val="22"/>
                 <w:szCs w:val="22"/>
               </w:rPr>
-              <w:lastRenderedPageBreak/>
               <w:t>space</w:t>
             </w:r>
             <w:r>
@@ -34504,7 +34117,6 @@
                 <w:sz w:val="22"/>
                 <w:szCs w:val="22"/>
               </w:rPr>
-              <w:lastRenderedPageBreak/>
               <w:t>Values</w:t>
             </w:r>
           </w:p>
@@ -34533,7 +34145,6 @@
                 <w:sz w:val="22"/>
                 <w:szCs w:val="22"/>
               </w:rPr>
-              <w:lastRenderedPageBreak/>
               <w:t xml:space="preserve">Column description </w:t>
             </w:r>
           </w:p>
@@ -35448,7 +35059,15 @@
       </w:r>
       <w:proofErr w:type="spellEnd"/>
       <w:r>
-        <w:t xml:space="preserve"> files are used to store variables that are constant in time (Spatially variable and time constant SVTC), while 3-D </w:t>
+        <w:t xml:space="preserve"> files are used to store variables that are constant in time (Spatially variable and time constant </w:t>
+      </w:r>
+      <w:proofErr w:type="spellStart"/>
+      <w:r>
+        <w:t>SVTC</w:t>
+      </w:r>
+      <w:proofErr w:type="spellEnd"/>
+      <w:r>
+        <w:t xml:space="preserve">), while 3-D </w:t>
       </w:r>
       <w:proofErr w:type="spellStart"/>
       <w:r>
@@ -35845,11 +35464,7 @@
         <w:t xml:space="preserve">reference date </w:t>
       </w:r>
       <w:r>
-        <w:t xml:space="preserve">2004-12-03 </w:t>
-      </w:r>
-      <w:r>
-        <w:lastRenderedPageBreak/>
-        <w:t>00.00</w:t>
+        <w:t>2004-12-03 00.00</w:t>
       </w:r>
       <w:r>
         <w:t xml:space="preserve">, then first time value is </w:t>
@@ -36012,6 +35627,7 @@
       </w:pPr>
       <w:proofErr w:type="spellStart"/>
       <w:r>
+        <w:lastRenderedPageBreak/>
         <w:t>Eacl</w:t>
       </w:r>
       <w:proofErr w:type="spellEnd"/>
@@ -37317,6 +36933,7 @@
           <w:szCs w:val="22"/>
         </w:rPr>
       </w:pPr>
+      <w:proofErr w:type="spellStart"/>
       <w:r>
         <w:rPr>
           <w:sz w:val="22"/>
@@ -37324,6 +36941,7 @@
         </w:rPr>
         <w:t>SWIT</w:t>
       </w:r>
+      <w:proofErr w:type="spellEnd"/>
       <w:r>
         <w:rPr>
           <w:sz w:val="22"/>
@@ -37429,12 +37047,21 @@
           <w:szCs w:val="22"/>
         </w:rPr>
       </w:pPr>
-      <w:r>
-        <w:rPr>
-          <w:sz w:val="22"/>
-          <w:szCs w:val="22"/>
-        </w:rPr>
-        <w:t>SWIR:  Rainfall outflow (m/</w:t>
+      <w:proofErr w:type="spellStart"/>
+      <w:r>
+        <w:rPr>
+          <w:sz w:val="22"/>
+          <w:szCs w:val="22"/>
+        </w:rPr>
+        <w:t>SWIR</w:t>
+      </w:r>
+      <w:proofErr w:type="spellEnd"/>
+      <w:r>
+        <w:rPr>
+          <w:sz w:val="22"/>
+          <w:szCs w:val="22"/>
+        </w:rPr>
+        <w:t>:  Rainfall outflow (m/</w:t>
       </w:r>
       <w:proofErr w:type="spellStart"/>
       <w:r>
@@ -37973,7 +37600,6 @@
           <w:sz w:val="22"/>
           <w:szCs w:val="22"/>
         </w:rPr>
-        <w:lastRenderedPageBreak/>
         <w:t>CumE</w:t>
       </w:r>
       <w:proofErr w:type="spellEnd"/>
@@ -38806,6 +38432,7 @@
           <w:sz w:val="22"/>
           <w:szCs w:val="22"/>
         </w:rPr>
+        <w:lastRenderedPageBreak/>
         <w:t>Taub</w:t>
       </w:r>
       <w:proofErr w:type="spellEnd"/>
@@ -41068,6 +40695,119 @@
     </w:p>
     <w:p>
       <w:pPr>
+        <w:contextualSpacing/>
+        <w:rPr>
+          <w:sz w:val="22"/>
+          <w:szCs w:val="22"/>
+        </w:rPr>
+      </w:pPr>
+      <w:proofErr w:type="spellStart"/>
+      <w:r>
+        <w:rPr>
+          <w:sz w:val="22"/>
+          <w:szCs w:val="22"/>
+        </w:rPr>
+        <w:t>SWIGM</w:t>
+      </w:r>
+      <w:proofErr w:type="spellEnd"/>
+      <w:r>
+        <w:rPr>
+          <w:sz w:val="22"/>
+          <w:szCs w:val="22"/>
+        </w:rPr>
+        <w:t xml:space="preserve"> (m/</w:t>
+      </w:r>
+      <w:proofErr w:type="spellStart"/>
+      <w:r>
+        <w:rPr>
+          <w:sz w:val="22"/>
+          <w:szCs w:val="22"/>
+        </w:rPr>
+        <w:t>hr</w:t>
+      </w:r>
+      <w:proofErr w:type="spellEnd"/>
+      <w:r>
+        <w:rPr>
+          <w:sz w:val="22"/>
+          <w:szCs w:val="22"/>
+        </w:rPr>
+        <w:t>)</w:t>
+      </w:r>
+      <w:r>
+        <w:rPr>
+          <w:sz w:val="22"/>
+          <w:szCs w:val="22"/>
+        </w:rPr>
+        <w:tab/>
+      </w:r>
+      <w:r>
+        <w:rPr>
+          <w:sz w:val="22"/>
+          <w:szCs w:val="22"/>
+        </w:rPr>
+        <w:t xml:space="preserve">Glacier melt outflow </w:t>
+      </w:r>
+    </w:p>
+    <w:p>
+      <w:pPr>
+        <w:autoSpaceDE w:val="0"/>
+        <w:autoSpaceDN w:val="0"/>
+        <w:adjustRightInd w:val="0"/>
+        <w:contextualSpacing/>
+        <w:rPr>
+          <w:sz w:val="22"/>
+          <w:szCs w:val="22"/>
+        </w:rPr>
+      </w:pPr>
+      <w:proofErr w:type="spellStart"/>
+      <w:r>
+        <w:rPr>
+          <w:sz w:val="22"/>
+          <w:szCs w:val="22"/>
+        </w:rPr>
+        <w:t>SWIR</w:t>
+      </w:r>
+      <w:proofErr w:type="spellEnd"/>
+      <w:r>
+        <w:rPr>
+          <w:sz w:val="22"/>
+          <w:szCs w:val="22"/>
+        </w:rPr>
+        <w:t xml:space="preserve"> (m/</w:t>
+      </w:r>
+      <w:proofErr w:type="spellStart"/>
+      <w:r>
+        <w:rPr>
+          <w:sz w:val="22"/>
+          <w:szCs w:val="22"/>
+        </w:rPr>
+        <w:t>hr</w:t>
+      </w:r>
+      <w:proofErr w:type="spellEnd"/>
+      <w:r>
+        <w:rPr>
+          <w:sz w:val="22"/>
+          <w:szCs w:val="22"/>
+        </w:rPr>
+        <w:t>)</w:t>
+      </w:r>
+      <w:r>
+        <w:rPr>
+          <w:sz w:val="22"/>
+          <w:szCs w:val="22"/>
+        </w:rPr>
+        <w:tab/>
+      </w:r>
+      <w:r>
+        <w:rPr>
+          <w:sz w:val="22"/>
+          <w:szCs w:val="22"/>
+        </w:rPr>
+        <w:t>Rainfall outflow</w:t>
+      </w:r>
+    </w:p>
+    <w:p>
+      <w:pPr>
         <w:spacing w:after="0" w:line="240" w:lineRule="auto"/>
         <w:rPr>
           <w:rFonts w:eastAsia="Times New Roman"/>
@@ -41077,6 +40817,54 @@
           <w:szCs w:val="22"/>
         </w:rPr>
       </w:pPr>
+      <w:proofErr w:type="spellStart"/>
+      <w:r>
+        <w:rPr>
+          <w:sz w:val="22"/>
+          <w:szCs w:val="22"/>
+        </w:rPr>
+        <w:t>SWISM</w:t>
+      </w:r>
+      <w:proofErr w:type="spellEnd"/>
+      <w:r>
+        <w:rPr>
+          <w:sz w:val="22"/>
+          <w:szCs w:val="22"/>
+        </w:rPr>
+        <w:t xml:space="preserve"> (m/</w:t>
+      </w:r>
+      <w:proofErr w:type="spellStart"/>
+      <w:r>
+        <w:rPr>
+          <w:sz w:val="22"/>
+          <w:szCs w:val="22"/>
+        </w:rPr>
+        <w:t>hr</w:t>
+      </w:r>
+      <w:proofErr w:type="spellEnd"/>
+      <w:r>
+        <w:rPr>
+          <w:sz w:val="22"/>
+          <w:szCs w:val="22"/>
+        </w:rPr>
+        <w:t>)</w:t>
+      </w:r>
+      <w:r>
+        <w:rPr>
+          <w:sz w:val="22"/>
+          <w:szCs w:val="22"/>
+        </w:rPr>
+        <w:tab/>
+      </w:r>
+      <w:r>
+        <w:rPr>
+          <w:sz w:val="22"/>
+          <w:szCs w:val="22"/>
+        </w:rPr>
+        <w:t xml:space="preserve">Snow melt outflow  </w:t>
+      </w:r>
+      <w:bookmarkStart w:id="1" w:name="_GoBack"/>
+      <w:bookmarkEnd w:id="1"/>
     </w:p>
     <w:sectPr>
       <w:headerReference w:type="default" r:id="rId11"/>
@@ -41156,7 +40944,7 @@
           <w:rPr>
             <w:noProof/>
           </w:rPr>
-          <w:t>3</w:t>
+          <w:t>18</w:t>
         </w:r>
         <w:r>
           <w:rPr>
@@ -42986,7 +42774,7 @@
 </file>
 
 <file path=customXml/itemProps1.xml><?xml version="1.0" encoding="utf-8"?>
-<ds:datastoreItem xmlns:ds="http://schemas.openxmlformats.org/officeDocument/2006/customXml" ds:itemID="{D3DD7734-04C9-4A1F-A28C-660C5613D18D}">
+<ds:datastoreItem xmlns:ds="http://schemas.openxmlformats.org/officeDocument/2006/customXml" ds:itemID="{60ACB508-E57D-41C9-BCB7-5EE225741579}">
   <ds:schemaRefs>
     <ds:schemaRef ds:uri="http://schemas.openxmlformats.org/officeDocument/2006/bibliography"/>
   </ds:schemaRefs>
@@ -42994,7 +42782,7 @@
 </file>
 
 <file path=customXml/itemProps2.xml><?xml version="1.0" encoding="utf-8"?>
-<ds:datastoreItem xmlns:ds="http://schemas.openxmlformats.org/officeDocument/2006/customXml" ds:itemID="{22B5EB14-8172-4EBC-90D9-28DB86EB5561}">
+<ds:datastoreItem xmlns:ds="http://schemas.openxmlformats.org/officeDocument/2006/customXml" ds:itemID="{B8515554-FC75-4C64-B101-BFBFF7171241}">
   <ds:schemaRefs>
     <ds:schemaRef ds:uri="http://schemas.openxmlformats.org/officeDocument/2006/bibliography"/>
   </ds:schemaRefs>

</xml_diff>

<commit_message>
-9999 indicates grid outside of watershed domain. Previously it was 0.
</commit_message>
<xml_diff>
--- a/Documentation/UEBGridInterfaceDesign.docx
+++ b/Documentation/UEBGridInterfaceDesign.docx
@@ -1,6 +1,6 @@
 
 <file path=word/document.xml><?xml version="1.0" encoding="utf-8"?>
-<w:document xmlns:wpc="http://schemas.microsoft.com/office/word/2010/wordprocessingCanvas" xmlns:mc="http://schemas.openxmlformats.org/markup-compatibility/2006" xmlns:o="urn:schemas-microsoft-com:office:office" xmlns:r="http://schemas.openxmlformats.org/officeDocument/2006/relationships" xmlns:m="http://schemas.openxmlformats.org/officeDocument/2006/math" xmlns:v="urn:schemas-microsoft-com:vml" xmlns:wp14="http://schemas.microsoft.com/office/word/2010/wordprocessingDrawing" xmlns:wp="http://schemas.openxmlformats.org/drawingml/2006/wordprocessingDrawing" xmlns:w10="urn:schemas-microsoft-com:office:word" xmlns:w="http://schemas.openxmlformats.org/wordprocessingml/2006/main" xmlns:w14="http://schemas.microsoft.com/office/word/2010/wordml" xmlns:wpg="http://schemas.microsoft.com/office/word/2010/wordprocessingGroup" xmlns:wpi="http://schemas.microsoft.com/office/word/2010/wordprocessingInk" xmlns:wne="http://schemas.microsoft.com/office/word/2006/wordml" xmlns:wps="http://schemas.microsoft.com/office/word/2010/wordprocessingShape" mc:Ignorable="w14 wp14">
+<w:document xmlns:wpc="http://schemas.microsoft.com/office/word/2010/wordprocessingCanvas" xmlns:mc="http://schemas.openxmlformats.org/markup-compatibility/2006" xmlns:o="urn:schemas-microsoft-com:office:office" xmlns:r="http://schemas.openxmlformats.org/officeDocument/2006/relationships" xmlns:m="http://schemas.openxmlformats.org/officeDocument/2006/math" xmlns:v="urn:schemas-microsoft-com:vml" xmlns:wp14="http://schemas.microsoft.com/office/word/2010/wordprocessingDrawing" xmlns:wp="http://schemas.openxmlformats.org/drawingml/2006/wordprocessingDrawing" xmlns:w10="urn:schemas-microsoft-com:office:word" xmlns:w="http://schemas.openxmlformats.org/wordprocessingml/2006/main" xmlns:w14="http://schemas.microsoft.com/office/word/2010/wordml" xmlns:w15="http://schemas.microsoft.com/office/word/2012/wordml" xmlns:wpg="http://schemas.microsoft.com/office/word/2010/wordprocessingGroup" xmlns:wpi="http://schemas.microsoft.com/office/word/2010/wordprocessingInk" xmlns:wne="http://schemas.microsoft.com/office/word/2006/wordml" xmlns:wps="http://schemas.microsoft.com/office/word/2010/wordprocessingShape" mc:Ignorable="w14 w15 wp14">
   <w:body>
     <w:p>
       <w:pPr>
@@ -54,15 +54,7 @@
         <w:t xml:space="preserve">, </w:t>
       </w:r>
       <w:r>
-        <w:t xml:space="preserve">Avirup </w:t>
-      </w:r>
-      <w:proofErr w:type="spellStart"/>
-      <w:r>
-        <w:t>Sen</w:t>
-      </w:r>
-      <w:proofErr w:type="spellEnd"/>
-      <w:r>
-        <w:t xml:space="preserve"> Gupta</w:t>
+        <w:t>Avirup Sen Gupta</w:t>
       </w:r>
     </w:p>
     <w:p>
@@ -724,8 +716,6 @@
       <w:r>
         <w:t xml:space="preserve"> </w:t>
       </w:r>
-      <w:bookmarkStart w:id="0" w:name="_GoBack"/>
-      <w:bookmarkEnd w:id="0"/>
       <w:r>
         <w:t>time,</w:t>
       </w:r>
@@ -2144,7 +2134,7 @@
                     </pic:cNvPicPr>
                   </pic:nvPicPr>
                   <pic:blipFill>
-                    <a:blip r:embed="rId12">
+                    <a:blip r:embed="rId11">
                       <a:extLst>
                         <a:ext uri="{28A0092B-C50C-407E-A947-70E740481C1C}">
                           <a14:useLocalDpi xmlns:a14="http://schemas.microsoft.com/office/drawing/2010/main" val="0"/>
@@ -2179,13 +2169,8 @@
         <w:contextualSpacing/>
         <w:jc w:val="center"/>
       </w:pPr>
-      <w:proofErr w:type="gramStart"/>
-      <w:r>
-        <w:t>Figure 1.</w:t>
-      </w:r>
-      <w:proofErr w:type="gramEnd"/>
-      <w:r>
-        <w:t xml:space="preserve">  </w:t>
+      <w:r>
+        <w:t xml:space="preserve">Figure 1.  </w:t>
       </w:r>
       <w:proofErr w:type="spellStart"/>
       <w:r>
@@ -2395,11 +2380,11 @@
             <w:pPr>
               <w:contextualSpacing/>
             </w:pPr>
-            <w:bookmarkStart w:id="1" w:name="overallcontrol"/>
+            <w:bookmarkStart w:id="0" w:name="overallcontrol"/>
             <w:r>
               <w:t>overallcontrol.</w:t>
             </w:r>
-            <w:bookmarkEnd w:id="1"/>
+            <w:bookmarkEnd w:id="0"/>
             <w:r>
               <w:t>dat</w:t>
             </w:r>
@@ -4586,13 +4571,8 @@
             <w:pPr>
               <w:contextualSpacing/>
             </w:pPr>
-            <w:proofErr w:type="gramStart"/>
-            <w:r>
-              <w:t>is</w:t>
-            </w:r>
-            <w:proofErr w:type="gramEnd"/>
-            <w:r>
-              <w:t xml:space="preserve"> a valid line 6.</w:t>
+            <w:r>
+              <w:t>is a valid line 6.</w:t>
             </w:r>
           </w:p>
         </w:tc>
@@ -5828,13 +5808,8 @@
               <w:adjustRightInd w:val="0"/>
               <w:contextualSpacing/>
             </w:pPr>
-            <w:proofErr w:type="gramStart"/>
-            <w:r>
-              <w:t>z</w:t>
-            </w:r>
-            <w:proofErr w:type="gramEnd"/>
-            <w:r>
-              <w:t>: Nominal meas. heights for air temp. and humidity (2m)</w:t>
+            <w:r>
+              <w:t>z: Nominal meas. heights for air temp. and humidity (2m)</w:t>
             </w:r>
           </w:p>
           <w:p>
@@ -11629,14 +11604,9 @@
             <w:pPr>
               <w:contextualSpacing/>
             </w:pPr>
-            <w:proofErr w:type="gramStart"/>
             <w:r>
               <w:lastRenderedPageBreak/>
-              <w:t>e.g</w:t>
-            </w:r>
-            <w:proofErr w:type="gramEnd"/>
-            <w:r>
-              <w:t xml:space="preserve">. if input time is 11:00 and UTC offset is -7 (as it would be for Utah) then the corresponding UTC time is 11 - (-7) = 18:00.  Now if the longitude is -104 (104 W) then </w:t>
+              <w:t xml:space="preserve">e.g. if input time is 11:00 and UTC offset is -7 (as it would be for Utah) then the corresponding UTC time is 11 - (-7) = 18:00.  Now if the longitude is -104 (104 W) then </w:t>
             </w:r>
             <w:proofErr w:type="spellStart"/>
             <w:r>
@@ -12015,15 +11985,7 @@
               <w:t>appears together and separated by a colon’:’ Each set of dimensions/variables are separated by a semicolon ‘;’.</w:t>
             </w:r>
             <w:r>
-              <w:t xml:space="preserve"> ‘</w:t>
-            </w:r>
-            <w:proofErr w:type="gramStart"/>
-            <w:r>
-              <w:t>range</w:t>
-            </w:r>
-            <w:proofErr w:type="gramEnd"/>
-            <w:r>
-              <w:t>’ is the maximum and minimum possible value for that variabl</w:t>
+              <w:t xml:space="preserve"> ‘range’ is the maximum and minimum possible value for that variabl</w:t>
             </w:r>
             <w:r>
               <w:t xml:space="preserve">e. Shortwave radiation cannot be less than </w:t>
@@ -12213,11 +12175,9 @@
             <w:r>
               <w:t>‘</w:t>
             </w:r>
-            <w:proofErr w:type="gramStart"/>
             <w:r>
               <w:t>shortwave</w:t>
             </w:r>
-            <w:proofErr w:type="gramEnd"/>
             <w:r>
               <w:t>’</w:t>
             </w:r>
@@ -12235,13 +12195,8 @@
             <w:r>
               <w:t xml:space="preserve"> files. </w:t>
             </w:r>
-            <w:proofErr w:type="gramStart"/>
-            <w:r>
-              <w:t>time-,</w:t>
-            </w:r>
-            <w:proofErr w:type="gramEnd"/>
-            <w:r>
-              <w:t>Y- and</w:t>
+            <w:r>
+              <w:t>time-,Y- and</w:t>
             </w:r>
             <w:r>
               <w:t xml:space="preserve"> X-coordinates must be the 1</w:t>
@@ -15601,27 +15556,13 @@
               <w:rPr>
                 <w:sz w:val="24"/>
               </w:rPr>
-              <w:t>0003</w:t>
-            </w:r>
-            <w:proofErr w:type="gramStart"/>
-            <w:r>
-              <w:rPr>
-                <w:sz w:val="24"/>
-              </w:rPr>
-              <w:t>.</w:t>
-            </w:r>
-            <w:r>
-              <w:rPr>
-                <w:sz w:val="24"/>
-              </w:rPr>
-              <w:t>.</w:t>
-            </w:r>
-            <w:proofErr w:type="gramEnd"/>
-            <w:r>
-              <w:rPr>
-                <w:sz w:val="24"/>
-              </w:rPr>
-              <w:t>nc</w:t>
+              <w:t>0003.</w:t>
+            </w:r>
+            <w:r>
+              <w:rPr>
+                <w:sz w:val="24"/>
+              </w:rPr>
+              <w:t>.nc</w:t>
             </w:r>
           </w:p>
           <w:p>
@@ -15646,19 +15587,11 @@
                 <w:sz w:val="24"/>
               </w:rPr>
             </w:pPr>
-            <w:proofErr w:type="gramStart"/>
-            <w:r>
-              <w:rPr>
-                <w:sz w:val="24"/>
-              </w:rPr>
-              <w:t>in</w:t>
-            </w:r>
-            <w:proofErr w:type="gramEnd"/>
-            <w:r>
-              <w:rPr>
-                <w:sz w:val="24"/>
-              </w:rPr>
-              <w:t xml:space="preserve"> the folder 'output\'.  This folder has to exist before UEB is run or else an error will result.  UEB has not been programmed to create or manage folders.  This is the responsibility of the user.</w:t>
+            <w:r>
+              <w:rPr>
+                <w:sz w:val="24"/>
+              </w:rPr>
+              <w:t>in the folder 'output\'.  This folder has to exist before UEB is run or else an error will result.  UEB has not been programmed to create or manage folders.  This is the responsibility of the user.</w:t>
             </w:r>
           </w:p>
           <w:p>
@@ -20213,8 +20146,10 @@
               <w:t xml:space="preserve"> </w:t>
             </w:r>
             <w:r>
-              <w:t>0</w:t>
-            </w:r>
+              <w:t>-9999</w:t>
+            </w:r>
+            <w:bookmarkStart w:id="1" w:name="_GoBack"/>
+            <w:bookmarkEnd w:id="1"/>
             <w:r>
               <w:t xml:space="preserve"> </w:t>
             </w:r>
@@ -22348,6 +22283,7 @@
         <w:spacing w:after="0" w:line="240" w:lineRule="auto"/>
       </w:pPr>
       <w:r>
+        <w:lastRenderedPageBreak/>
         <w:t xml:space="preserve">3-D </w:t>
       </w:r>
       <w:proofErr w:type="spellStart"/>
@@ -22378,7 +22314,6 @@
         <w:spacing w:after="0" w:line="240" w:lineRule="auto"/>
       </w:pPr>
       <w:r>
-        <w:lastRenderedPageBreak/>
         <w:t xml:space="preserve">A single variable may be stored in multiple </w:t>
       </w:r>
       <w:proofErr w:type="spellStart"/>
@@ -22883,7 +22818,6 @@
           <w:szCs w:val="22"/>
         </w:rPr>
       </w:pPr>
-      <w:proofErr w:type="gramStart"/>
       <w:r>
         <w:rPr>
           <w:b/>
@@ -22908,16 +22842,7 @@
           <w:sz w:val="22"/>
           <w:szCs w:val="22"/>
         </w:rPr>
-        <w:t xml:space="preserve"> in point mode.</w:t>
-      </w:r>
-      <w:proofErr w:type="gramEnd"/>
-      <w:r>
-        <w:rPr>
-          <w:b/>
-          <w:sz w:val="22"/>
-          <w:szCs w:val="22"/>
-        </w:rPr>
-        <w:t xml:space="preserve"> </w:t>
+        <w:t xml:space="preserve"> in point mode. </w:t>
       </w:r>
     </w:p>
     <w:p>
@@ -22951,7 +22876,15 @@
           <w:sz w:val="22"/>
           <w:szCs w:val="22"/>
         </w:rPr>
-        <w:t xml:space="preserve">The following input files are required.  In addition the overall control file should be limited to 4 lines omitting the specification of gridded output information.  Point mode is detected by the model encountering an end of file in overall control before gridded information is read. </w:t>
+        <w:t xml:space="preserve">The following input files are required.  In addition the overall control file should be limited to 4 lines omitting the specification of </w:t>
+      </w:r>
+      <w:r>
+        <w:rPr>
+          <w:sz w:val="22"/>
+          <w:szCs w:val="22"/>
+        </w:rPr>
+        <w:lastRenderedPageBreak/>
+        <w:t xml:space="preserve">gridded output information.  Point mode is detected by the model encountering an end of file in overall control before gridded information is read. </w:t>
       </w:r>
     </w:p>
     <w:p>
@@ -23047,7 +22980,6 @@
                 <w:sz w:val="22"/>
                 <w:szCs w:val="22"/>
               </w:rPr>
-              <w:lastRenderedPageBreak/>
               <w:t>overallcontrol.dat</w:t>
             </w:r>
           </w:p>
@@ -24176,6 +24108,7 @@
       </w:pPr>
       <w:proofErr w:type="spellStart"/>
       <w:r>
+        <w:lastRenderedPageBreak/>
         <w:t>Eacl</w:t>
       </w:r>
       <w:proofErr w:type="spellEnd"/>
@@ -24265,7 +24198,6 @@
         <w:contextualSpacing/>
       </w:pPr>
       <w:r>
-        <w:lastRenderedPageBreak/>
         <w:t>V: Wind</w:t>
       </w:r>
       <w:r>
@@ -24548,12 +24480,10 @@
         <w:contextualSpacing/>
       </w:pPr>
       <w:proofErr w:type="spellStart"/>
-      <w:proofErr w:type="gramStart"/>
       <w:r>
         <w:t>tausn</w:t>
       </w:r>
       <w:proofErr w:type="spellEnd"/>
-      <w:proofErr w:type="gramEnd"/>
       <w:r>
         <w:t>: Dimensionless</w:t>
       </w:r>
@@ -24946,12 +24876,10 @@
         <w:contextualSpacing/>
       </w:pPr>
       <w:proofErr w:type="spellStart"/>
-      <w:proofErr w:type="gramStart"/>
       <w:r>
         <w:t>Qm</w:t>
       </w:r>
       <w:proofErr w:type="spellEnd"/>
-      <w:proofErr w:type="gramEnd"/>
       <w:r>
         <w:t>: Surface</w:t>
       </w:r>
@@ -25035,7 +24963,6 @@
         <w:contextualSpacing/>
       </w:pPr>
       <w:proofErr w:type="spellStart"/>
-      <w:proofErr w:type="gramStart"/>
       <w:r>
         <w:t>dM</w:t>
       </w:r>
@@ -25043,7 +24970,6 @@
         <w:t>dt</w:t>
       </w:r>
       <w:proofErr w:type="spellEnd"/>
-      <w:proofErr w:type="gramEnd"/>
       <w:r>
         <w:t>: Net</w:t>
       </w:r>
@@ -25340,12 +25266,10 @@
         <w:contextualSpacing/>
       </w:pPr>
       <w:proofErr w:type="spellStart"/>
-      <w:proofErr w:type="gramStart"/>
       <w:r>
         <w:t>refDep</w:t>
       </w:r>
       <w:proofErr w:type="spellEnd"/>
-      <w:proofErr w:type="gramEnd"/>
       <w:r>
         <w:t>: Depth</w:t>
       </w:r>
@@ -25395,12 +25319,10 @@
         <w:contextualSpacing/>
       </w:pPr>
       <w:proofErr w:type="spellStart"/>
-      <w:proofErr w:type="gramStart"/>
       <w:r>
         <w:t>totRefDep</w:t>
       </w:r>
       <w:proofErr w:type="spellEnd"/>
-      <w:proofErr w:type="gramEnd"/>
       <w:r>
         <w:t>: Total</w:t>
       </w:r>
@@ -25637,6 +25559,7 @@
       </w:pPr>
       <w:proofErr w:type="spellStart"/>
       <w:r>
+        <w:lastRenderedPageBreak/>
         <w:t>Taud</w:t>
       </w:r>
       <w:proofErr w:type="spellEnd"/>
@@ -25856,7 +25779,6 @@
       </w:pPr>
       <w:proofErr w:type="spellStart"/>
       <w:r>
-        <w:lastRenderedPageBreak/>
         <w:t>Qlnc</w:t>
       </w:r>
       <w:proofErr w:type="spellEnd"/>
@@ -25998,12 +25920,10 @@
         <w:contextualSpacing/>
       </w:pPr>
       <w:proofErr w:type="spellStart"/>
-      <w:proofErr w:type="gramStart"/>
       <w:r>
         <w:t>int</w:t>
       </w:r>
       <w:proofErr w:type="spellEnd"/>
-      <w:proofErr w:type="gramEnd"/>
       <w:r>
         <w:t>: Canopy</w:t>
       </w:r>
@@ -26043,12 +25963,10 @@
         <w:contextualSpacing/>
       </w:pPr>
       <w:proofErr w:type="spellStart"/>
-      <w:proofErr w:type="gramStart"/>
       <w:r>
         <w:t>ieff</w:t>
       </w:r>
       <w:proofErr w:type="spellEnd"/>
-      <w:proofErr w:type="gramEnd"/>
       <w:r>
         <w:t>: Fraction</w:t>
       </w:r>
@@ -26196,12 +26114,10 @@
         <w:contextualSpacing/>
       </w:pPr>
       <w:proofErr w:type="spellStart"/>
-      <w:proofErr w:type="gramStart"/>
       <w:r>
         <w:t>Tac</w:t>
       </w:r>
       <w:proofErr w:type="spellEnd"/>
-      <w:proofErr w:type="gramEnd"/>
       <w:r>
         <w:t>: Air</w:t>
       </w:r>
@@ -26431,12 +26347,10 @@
         <w:contextualSpacing/>
       </w:pPr>
       <w:proofErr w:type="spellStart"/>
-      <w:proofErr w:type="gramStart"/>
       <w:r>
         <w:t>Qmc</w:t>
       </w:r>
       <w:proofErr w:type="spellEnd"/>
-      <w:proofErr w:type="gramEnd"/>
       <w:r>
         <w:t>: Canopy</w:t>
       </w:r>
@@ -26683,8 +26597,8 @@
       </w:r>
     </w:p>
     <w:sectPr>
-      <w:headerReference w:type="default" r:id="rId13"/>
-      <w:footerReference w:type="default" r:id="rId14"/>
+      <w:headerReference w:type="default" r:id="rId12"/>
+      <w:footerReference w:type="default" r:id="rId13"/>
       <w:pgSz w:w="12240" w:h="15840"/>
       <w:pgMar w:top="1440" w:right="1440" w:bottom="1440" w:left="1440" w:header="720" w:footer="720" w:gutter="0"/>
       <w:cols w:space="720"/>
@@ -26695,7 +26609,7 @@
 </file>
 
 <file path=word/endnotes.xml><?xml version="1.0" encoding="utf-8"?>
-<w:endnotes xmlns:wpc="http://schemas.microsoft.com/office/word/2010/wordprocessingCanvas" xmlns:mc="http://schemas.openxmlformats.org/markup-compatibility/2006" xmlns:o="urn:schemas-microsoft-com:office:office" xmlns:r="http://schemas.openxmlformats.org/officeDocument/2006/relationships" xmlns:m="http://schemas.openxmlformats.org/officeDocument/2006/math" xmlns:v="urn:schemas-microsoft-com:vml" xmlns:wp14="http://schemas.microsoft.com/office/word/2010/wordprocessingDrawing" xmlns:wp="http://schemas.openxmlformats.org/drawingml/2006/wordprocessingDrawing" xmlns:w10="urn:schemas-microsoft-com:office:word" xmlns:w="http://schemas.openxmlformats.org/wordprocessingml/2006/main" xmlns:w14="http://schemas.microsoft.com/office/word/2010/wordml" xmlns:wpg="http://schemas.microsoft.com/office/word/2010/wordprocessingGroup" xmlns:wpi="http://schemas.microsoft.com/office/word/2010/wordprocessingInk" xmlns:wne="http://schemas.microsoft.com/office/word/2006/wordml" xmlns:wps="http://schemas.microsoft.com/office/word/2010/wordprocessingShape" mc:Ignorable="w14 wp14">
+<w:endnotes xmlns:wpc="http://schemas.microsoft.com/office/word/2010/wordprocessingCanvas" xmlns:mc="http://schemas.openxmlformats.org/markup-compatibility/2006" xmlns:o="urn:schemas-microsoft-com:office:office" xmlns:r="http://schemas.openxmlformats.org/officeDocument/2006/relationships" xmlns:m="http://schemas.openxmlformats.org/officeDocument/2006/math" xmlns:v="urn:schemas-microsoft-com:vml" xmlns:wp14="http://schemas.microsoft.com/office/word/2010/wordprocessingDrawing" xmlns:wp="http://schemas.openxmlformats.org/drawingml/2006/wordprocessingDrawing" xmlns:w10="urn:schemas-microsoft-com:office:word" xmlns:w="http://schemas.openxmlformats.org/wordprocessingml/2006/main" xmlns:w14="http://schemas.microsoft.com/office/word/2010/wordml" xmlns:w15="http://schemas.microsoft.com/office/word/2012/wordml" xmlns:wpg="http://schemas.microsoft.com/office/word/2010/wordprocessingGroup" xmlns:wpi="http://schemas.microsoft.com/office/word/2010/wordprocessingInk" xmlns:wne="http://schemas.microsoft.com/office/word/2006/wordml" xmlns:wps="http://schemas.microsoft.com/office/word/2010/wordprocessingShape" mc:Ignorable="w14 w15 wp14">
   <w:endnote w:type="separator" w:id="-1">
     <w:p>
       <w:pPr>
@@ -26727,7 +26641,7 @@
 </file>
 
 <file path=word/footer1.xml><?xml version="1.0" encoding="utf-8"?>
-<w:ftr xmlns:wpc="http://schemas.microsoft.com/office/word/2010/wordprocessingCanvas" xmlns:mc="http://schemas.openxmlformats.org/markup-compatibility/2006" xmlns:o="urn:schemas-microsoft-com:office:office" xmlns:r="http://schemas.openxmlformats.org/officeDocument/2006/relationships" xmlns:m="http://schemas.openxmlformats.org/officeDocument/2006/math" xmlns:v="urn:schemas-microsoft-com:vml" xmlns:wp14="http://schemas.microsoft.com/office/word/2010/wordprocessingDrawing" xmlns:wp="http://schemas.openxmlformats.org/drawingml/2006/wordprocessingDrawing" xmlns:w10="urn:schemas-microsoft-com:office:word" xmlns:w="http://schemas.openxmlformats.org/wordprocessingml/2006/main" xmlns:w14="http://schemas.microsoft.com/office/word/2010/wordml" xmlns:wpg="http://schemas.microsoft.com/office/word/2010/wordprocessingGroup" xmlns:wpi="http://schemas.microsoft.com/office/word/2010/wordprocessingInk" xmlns:wne="http://schemas.microsoft.com/office/word/2006/wordml" xmlns:wps="http://schemas.microsoft.com/office/word/2010/wordprocessingShape" mc:Ignorable="w14 wp14">
+<w:ftr xmlns:wpc="http://schemas.microsoft.com/office/word/2010/wordprocessingCanvas" xmlns:mc="http://schemas.openxmlformats.org/markup-compatibility/2006" xmlns:o="urn:schemas-microsoft-com:office:office" xmlns:r="http://schemas.openxmlformats.org/officeDocument/2006/relationships" xmlns:m="http://schemas.openxmlformats.org/officeDocument/2006/math" xmlns:v="urn:schemas-microsoft-com:vml" xmlns:wp14="http://schemas.microsoft.com/office/word/2010/wordprocessingDrawing" xmlns:wp="http://schemas.openxmlformats.org/drawingml/2006/wordprocessingDrawing" xmlns:w10="urn:schemas-microsoft-com:office:word" xmlns:w="http://schemas.openxmlformats.org/wordprocessingml/2006/main" xmlns:w14="http://schemas.microsoft.com/office/word/2010/wordml" xmlns:w15="http://schemas.microsoft.com/office/word/2012/wordml" xmlns:wpg="http://schemas.microsoft.com/office/word/2010/wordprocessingGroup" xmlns:wpi="http://schemas.microsoft.com/office/word/2010/wordprocessingInk" xmlns:wne="http://schemas.microsoft.com/office/word/2006/wordml" xmlns:wps="http://schemas.microsoft.com/office/word/2010/wordprocessingShape" mc:Ignorable="w14 w15 wp14">
   <w:sdt>
     <w:sdtPr>
       <w:id w:val="-845560854"/>
@@ -26760,7 +26674,7 @@
           <w:rPr>
             <w:noProof/>
           </w:rPr>
-          <w:t>18</w:t>
+          <w:t>21</w:t>
         </w:r>
         <w:r>
           <w:rPr>
@@ -26780,7 +26694,7 @@
 </file>
 
 <file path=word/footnotes.xml><?xml version="1.0" encoding="utf-8"?>
-<w:footnotes xmlns:wpc="http://schemas.microsoft.com/office/word/2010/wordprocessingCanvas" xmlns:mc="http://schemas.openxmlformats.org/markup-compatibility/2006" xmlns:o="urn:schemas-microsoft-com:office:office" xmlns:r="http://schemas.openxmlformats.org/officeDocument/2006/relationships" xmlns:m="http://schemas.openxmlformats.org/officeDocument/2006/math" xmlns:v="urn:schemas-microsoft-com:vml" xmlns:wp14="http://schemas.microsoft.com/office/word/2010/wordprocessingDrawing" xmlns:wp="http://schemas.openxmlformats.org/drawingml/2006/wordprocessingDrawing" xmlns:w10="urn:schemas-microsoft-com:office:word" xmlns:w="http://schemas.openxmlformats.org/wordprocessingml/2006/main" xmlns:w14="http://schemas.microsoft.com/office/word/2010/wordml" xmlns:wpg="http://schemas.microsoft.com/office/word/2010/wordprocessingGroup" xmlns:wpi="http://schemas.microsoft.com/office/word/2010/wordprocessingInk" xmlns:wne="http://schemas.microsoft.com/office/word/2006/wordml" xmlns:wps="http://schemas.microsoft.com/office/word/2010/wordprocessingShape" mc:Ignorable="w14 wp14">
+<w:footnotes xmlns:wpc="http://schemas.microsoft.com/office/word/2010/wordprocessingCanvas" xmlns:mc="http://schemas.openxmlformats.org/markup-compatibility/2006" xmlns:o="urn:schemas-microsoft-com:office:office" xmlns:r="http://schemas.openxmlformats.org/officeDocument/2006/relationships" xmlns:m="http://schemas.openxmlformats.org/officeDocument/2006/math" xmlns:v="urn:schemas-microsoft-com:vml" xmlns:wp14="http://schemas.microsoft.com/office/word/2010/wordprocessingDrawing" xmlns:wp="http://schemas.openxmlformats.org/drawingml/2006/wordprocessingDrawing" xmlns:w10="urn:schemas-microsoft-com:office:word" xmlns:w="http://schemas.openxmlformats.org/wordprocessingml/2006/main" xmlns:w14="http://schemas.microsoft.com/office/word/2010/wordml" xmlns:w15="http://schemas.microsoft.com/office/word/2012/wordml" xmlns:wpg="http://schemas.microsoft.com/office/word/2010/wordprocessingGroup" xmlns:wpi="http://schemas.microsoft.com/office/word/2010/wordprocessingInk" xmlns:wne="http://schemas.microsoft.com/office/word/2006/wordml" xmlns:wps="http://schemas.microsoft.com/office/word/2010/wordprocessingShape" mc:Ignorable="w14 w15 wp14">
   <w:footnote w:type="separator" w:id="-1">
     <w:p>
       <w:pPr>
@@ -26812,7 +26726,7 @@
 </file>
 
 <file path=word/header1.xml><?xml version="1.0" encoding="utf-8"?>
-<w:hdr xmlns:wpc="http://schemas.microsoft.com/office/word/2010/wordprocessingCanvas" xmlns:mc="http://schemas.openxmlformats.org/markup-compatibility/2006" xmlns:o="urn:schemas-microsoft-com:office:office" xmlns:r="http://schemas.openxmlformats.org/officeDocument/2006/relationships" xmlns:m="http://schemas.openxmlformats.org/officeDocument/2006/math" xmlns:v="urn:schemas-microsoft-com:vml" xmlns:wp14="http://schemas.microsoft.com/office/word/2010/wordprocessingDrawing" xmlns:wp="http://schemas.openxmlformats.org/drawingml/2006/wordprocessingDrawing" xmlns:w10="urn:schemas-microsoft-com:office:word" xmlns:w="http://schemas.openxmlformats.org/wordprocessingml/2006/main" xmlns:w14="http://schemas.microsoft.com/office/word/2010/wordml" xmlns:wpg="http://schemas.microsoft.com/office/word/2010/wordprocessingGroup" xmlns:wpi="http://schemas.microsoft.com/office/word/2010/wordprocessingInk" xmlns:wne="http://schemas.microsoft.com/office/word/2006/wordml" xmlns:wps="http://schemas.microsoft.com/office/word/2010/wordprocessingShape" mc:Ignorable="w14 wp14">
+<w:hdr xmlns:wpc="http://schemas.microsoft.com/office/word/2010/wordprocessingCanvas" xmlns:mc="http://schemas.openxmlformats.org/markup-compatibility/2006" xmlns:o="urn:schemas-microsoft-com:office:office" xmlns:r="http://schemas.openxmlformats.org/officeDocument/2006/relationships" xmlns:m="http://schemas.openxmlformats.org/officeDocument/2006/math" xmlns:v="urn:schemas-microsoft-com:vml" xmlns:wp14="http://schemas.microsoft.com/office/word/2010/wordprocessingDrawing" xmlns:wp="http://schemas.openxmlformats.org/drawingml/2006/wordprocessingDrawing" xmlns:w10="urn:schemas-microsoft-com:office:word" xmlns:w="http://schemas.openxmlformats.org/wordprocessingml/2006/main" xmlns:w14="http://schemas.microsoft.com/office/word/2010/wordml" xmlns:w15="http://schemas.microsoft.com/office/word/2012/wordml" xmlns:wpg="http://schemas.microsoft.com/office/word/2010/wordprocessingGroup" xmlns:wpi="http://schemas.microsoft.com/office/word/2010/wordprocessingInk" xmlns:wne="http://schemas.microsoft.com/office/word/2006/wordml" xmlns:wps="http://schemas.microsoft.com/office/word/2010/wordprocessingShape" mc:Ignorable="w14 w15 wp14">
   <w:p>
     <w:pPr>
       <w:pStyle w:val="Header"/>
@@ -26822,7 +26736,7 @@
 </file>
 
 <file path=word/numbering.xml><?xml version="1.0" encoding="utf-8"?>
-<w:numbering xmlns:wpc="http://schemas.microsoft.com/office/word/2010/wordprocessingCanvas" xmlns:mc="http://schemas.openxmlformats.org/markup-compatibility/2006" xmlns:o="urn:schemas-microsoft-com:office:office" xmlns:r="http://schemas.openxmlformats.org/officeDocument/2006/relationships" xmlns:m="http://schemas.openxmlformats.org/officeDocument/2006/math" xmlns:v="urn:schemas-microsoft-com:vml" xmlns:wp14="http://schemas.microsoft.com/office/word/2010/wordprocessingDrawing" xmlns:wp="http://schemas.openxmlformats.org/drawingml/2006/wordprocessingDrawing" xmlns:w10="urn:schemas-microsoft-com:office:word" xmlns:w="http://schemas.openxmlformats.org/wordprocessingml/2006/main" xmlns:w14="http://schemas.microsoft.com/office/word/2010/wordml" xmlns:wpg="http://schemas.microsoft.com/office/word/2010/wordprocessingGroup" xmlns:wpi="http://schemas.microsoft.com/office/word/2010/wordprocessingInk" xmlns:wne="http://schemas.microsoft.com/office/word/2006/wordml" xmlns:wps="http://schemas.microsoft.com/office/word/2010/wordprocessingShape" mc:Ignorable="w14 wp14">
+<w:numbering xmlns:wpc="http://schemas.microsoft.com/office/word/2010/wordprocessingCanvas" xmlns:mc="http://schemas.openxmlformats.org/markup-compatibility/2006" xmlns:o="urn:schemas-microsoft-com:office:office" xmlns:r="http://schemas.openxmlformats.org/officeDocument/2006/relationships" xmlns:m="http://schemas.openxmlformats.org/officeDocument/2006/math" xmlns:v="urn:schemas-microsoft-com:vml" xmlns:wp14="http://schemas.microsoft.com/office/word/2010/wordprocessingDrawing" xmlns:wp="http://schemas.openxmlformats.org/drawingml/2006/wordprocessingDrawing" xmlns:w10="urn:schemas-microsoft-com:office:word" xmlns:w="http://schemas.openxmlformats.org/wordprocessingml/2006/main" xmlns:w14="http://schemas.microsoft.com/office/word/2010/wordml" xmlns:w15="http://schemas.microsoft.com/office/word/2012/wordml" xmlns:wpg="http://schemas.microsoft.com/office/word/2010/wordprocessingGroup" xmlns:wpi="http://schemas.microsoft.com/office/word/2010/wordprocessingInk" xmlns:wne="http://schemas.microsoft.com/office/word/2006/wordml" xmlns:wps="http://schemas.microsoft.com/office/word/2010/wordprocessingShape" mc:Ignorable="w14 w15 wp14">
   <w:abstractNum w:abstractNumId="0">
     <w:nsid w:val="0BD2250F"/>
     <w:multiLevelType w:val="hybridMultilevel"/>
@@ -27501,7 +27415,7 @@
 </file>
 
 <file path=word/styles.xml><?xml version="1.0" encoding="utf-8"?>
-<w:styles xmlns:mc="http://schemas.openxmlformats.org/markup-compatibility/2006" xmlns:r="http://schemas.openxmlformats.org/officeDocument/2006/relationships" xmlns:w="http://schemas.openxmlformats.org/wordprocessingml/2006/main" xmlns:w14="http://schemas.microsoft.com/office/word/2010/wordml" mc:Ignorable="w14">
+<w:styles xmlns:mc="http://schemas.openxmlformats.org/markup-compatibility/2006" xmlns:r="http://schemas.openxmlformats.org/officeDocument/2006/relationships" xmlns:w="http://schemas.openxmlformats.org/wordprocessingml/2006/main" xmlns:w14="http://schemas.microsoft.com/office/word/2010/wordml" xmlns:w15="http://schemas.microsoft.com/office/word/2012/wordml" mc:Ignorable="w14 w15">
   <w:docDefaults>
     <w:rPrDefault>
       <w:rPr>
@@ -27518,674 +27432,378 @@
       </w:pPr>
     </w:pPrDefault>
   </w:docDefaults>
-  <w:latentStyles w:defLockedState="0" w:defUIPriority="99" w:defSemiHidden="1" w:defUnhideWhenUsed="1" w:defQFormat="0" w:count="267">
-    <w:lsdException w:name="Normal" w:semiHidden="0" w:uiPriority="0" w:unhideWhenUsed="0" w:qFormat="1"/>
-    <w:lsdException w:name="heading 1" w:semiHidden="0" w:uiPriority="9" w:unhideWhenUsed="0" w:qFormat="1"/>
-    <w:lsdException w:name="heading 2" w:uiPriority="9" w:qFormat="1"/>
-    <w:lsdException w:name="heading 3" w:uiPriority="9" w:qFormat="1"/>
-    <w:lsdException w:name="heading 4" w:uiPriority="9" w:qFormat="1"/>
-    <w:lsdException w:name="heading 5" w:uiPriority="9" w:qFormat="1"/>
-    <w:lsdException w:name="heading 6" w:uiPriority="9" w:qFormat="1"/>
-    <w:lsdException w:name="heading 7" w:uiPriority="9" w:qFormat="1"/>
-    <w:lsdException w:name="heading 8" w:uiPriority="9" w:qFormat="1"/>
-    <w:lsdException w:name="heading 9" w:uiPriority="9" w:qFormat="1"/>
-    <w:lsdException w:name="toc 1" w:uiPriority="39"/>
-    <w:lsdException w:name="toc 2" w:uiPriority="39"/>
-    <w:lsdException w:name="toc 3" w:uiPriority="39"/>
-    <w:lsdException w:name="toc 4" w:uiPriority="39"/>
-    <w:lsdException w:name="toc 5" w:uiPriority="39"/>
-    <w:lsdException w:name="toc 6" w:uiPriority="39"/>
-    <w:lsdException w:name="toc 7" w:uiPriority="39"/>
-    <w:lsdException w:name="toc 8" w:uiPriority="39"/>
-    <w:lsdException w:name="toc 9" w:uiPriority="39"/>
-    <w:lsdException w:name="caption" w:uiPriority="35" w:qFormat="1"/>
-    <w:lsdException w:name="Title" w:semiHidden="0" w:uiPriority="10" w:unhideWhenUsed="0" w:qFormat="1"/>
-    <w:lsdException w:name="Default Paragraph Font" w:uiPriority="1"/>
-    <w:lsdException w:name="Subtitle" w:semiHidden="0" w:uiPriority="11" w:unhideWhenUsed="0" w:qFormat="1"/>
-    <w:lsdException w:name="Strong" w:semiHidden="0" w:uiPriority="22" w:unhideWhenUsed="0" w:qFormat="1"/>
-    <w:lsdException w:name="Emphasis" w:semiHidden="0" w:uiPriority="20" w:unhideWhenUsed="0" w:qFormat="1"/>
-    <w:lsdException w:name="Table Grid" w:semiHidden="0" w:uiPriority="59" w:unhideWhenUsed="0"/>
-    <w:lsdException w:name="Placeholder Text" w:unhideWhenUsed="0"/>
-    <w:lsdException w:name="No Spacing" w:semiHidden="0" w:uiPriority="1" w:unhideWhenUsed="0" w:qFormat="1"/>
-    <w:lsdException w:name="Light Shading" w:semiHidden="0" w:uiPriority="60" w:unhideWhenUsed="0"/>
-    <w:lsdException w:name="Light List" w:semiHidden="0" w:uiPriority="61" w:unhideWhenUsed="0"/>
-    <w:lsdException w:name="Light Grid" w:semiHidden="0" w:uiPriority="62" w:unhideWhenUsed="0"/>
-    <w:lsdException w:name="Medium Shading 1" w:semiHidden="0" w:uiPriority="63" w:unhideWhenUsed="0"/>
-    <w:lsdException w:name="Medium Shading 2" w:semiHidden="0" w:uiPriority="64" w:unhideWhenUsed="0"/>
-    <w:lsdException w:name="Medium List 1" w:semiHidden="0" w:uiPriority="65" w:unhideWhenUsed="0"/>
-    <w:lsdException w:name="Medium List 2" w:semiHidden="0" w:uiPriority="66" w:unhideWhenUsed="0"/>
-    <w:lsdException w:name="Medium Grid 1" w:semiHidden="0" w:uiPriority="67" w:unhideWhenUsed="0"/>
-    <w:lsdException w:name="Medium Grid 2" w:semiHidden="0" w:uiPriority="68" w:unhideWhenUsed="0"/>
-    <w:lsdException w:name="Medium Grid 3" w:semiHidden="0" w:uiPriority="69" w:unhideWhenUsed="0"/>
-    <w:lsdException w:name="Dark List" w:semiHidden="0" w:uiPriority="70" w:unhideWhenUsed="0"/>
-    <w:lsdException w:name="Colorful Shading" w:semiHidden="0" w:uiPriority="71" w:unhideWhenUsed="0"/>
-    <w:lsdException w:name="Colorful List" w:semiHidden="0" w:uiPriority="72" w:unhideWhenUsed="0"/>
-    <w:lsdException w:name="Colorful Grid" w:semiHidden="0" w:uiPriority="73" w:unhideWhenUsed="0"/>
-    <w:lsdException w:name="Light Shading Accent 1" w:semiHidden="0" w:uiPriority="60" w:unhideWhenUsed="0"/>
-    <w:lsdException w:name="Light List Accent 1" w:semiHidden="0" w:uiPriority="61" w:unhideWhenUsed="0"/>
-    <w:lsdException w:name="Light Grid Accent 1" w:semiHidden="0" w:uiPriority="62" w:unhideWhenUsed="0"/>
-    <w:lsdException w:name="Medium Shading 1 Accent 1" w:semiHidden="0" w:uiPriority="63" w:unhideWhenUsed="0"/>
-    <w:lsdException w:name="Medium Shading 2 Accent 1" w:semiHidden="0" w:uiPriority="64" w:unhideWhenUsed="0"/>
-    <w:lsdException w:name="Medium List 1 Accent 1" w:semiHidden="0" w:uiPriority="65" w:unhideWhenUsed="0"/>
-    <w:lsdException w:name="Revision" w:unhideWhenUsed="0"/>
-    <w:lsdException w:name="List Paragraph" w:semiHidden="0" w:uiPriority="34" w:unhideWhenUsed="0" w:qFormat="1"/>
-    <w:lsdException w:name="Quote" w:semiHidden="0" w:uiPriority="29" w:unhideWhenUsed="0" w:qFormat="1"/>
-    <w:lsdException w:name="Intense Quote" w:semiHidden="0" w:uiPriority="30" w:unhideWhenUsed="0" w:qFormat="1"/>
-    <w:lsdException w:name="Medium List 2 Accent 1" w:semiHidden="0" w:uiPriority="66" w:unhideWhenUsed="0"/>
-    <w:lsdException w:name="Medium Grid 1 Accent 1" w:semiHidden="0" w:uiPriority="67" w:unhideWhenUsed="0"/>
-    <w:lsdException w:name="Medium Grid 2 Accent 1" w:semiHidden="0" w:uiPriority="68" w:unhideWhenUsed="0"/>
-    <w:lsdException w:name="Medium Grid 3 Accent 1" w:semiHidden="0" w:uiPriority="69" w:unhideWhenUsed="0"/>
-    <w:lsdException w:name="Dark List Accent 1" w:semiHidden="0" w:uiPriority="70" w:unhideWhenUsed="0"/>
-    <w:lsdException w:name="Colorful Shading Accent 1" w:semiHidden="0" w:uiPriority="71" w:unhideWhenUsed="0"/>
-    <w:lsdException w:name="Colorful List Accent 1" w:semiHidden="0" w:uiPriority="72" w:unhideWhenUsed="0"/>
-    <w:lsdException w:name="Colorful Grid Accent 1" w:semiHidden="0" w:uiPriority="73" w:unhideWhenUsed="0"/>
-    <w:lsdException w:name="Light Shading Accent 2" w:semiHidden="0" w:uiPriority="60" w:unhideWhenUsed="0"/>
-    <w:lsdException w:name="Light List Accent 2" w:semiHidden="0" w:uiPriority="61" w:unhideWhenUsed="0"/>
-    <w:lsdException w:name="Light Grid Accent 2" w:semiHidden="0" w:uiPriority="62" w:unhideWhenUsed="0"/>
-    <w:lsdException w:name="Medium Shading 1 Accent 2" w:semiHidden="0" w:uiPriority="63" w:unhideWhenUsed="0"/>
-    <w:lsdException w:name="Medium Shading 2 Accent 2" w:semiHidden="0" w:uiPriority="64" w:unhideWhenUsed="0"/>
-    <w:lsdException w:name="Medium List 1 Accent 2" w:semiHidden="0" w:uiPriority="65" w:unhideWhenUsed="0"/>
-    <w:lsdException w:name="Medium List 2 Accent 2" w:semiHidden="0" w:uiPriority="66" w:unhideWhenUsed="0"/>
-    <w:lsdException w:name="Medium Grid 1 Accent 2" w:semiHidden="0" w:uiPriority="67" w:unhideWhenUsed="0"/>
-    <w:lsdException w:name="Medium Grid 2 Accent 2" w:semiHidden="0" w:uiPriority="68" w:unhideWhenUsed="0"/>
-    <w:lsdException w:name="Medium Grid 3 Accent 2" w:semiHidden="0" w:uiPriority="69" w:unhideWhenUsed="0"/>
-    <w:lsdException w:name="Dark List Accent 2" w:semiHidden="0" w:uiPriority="70" w:unhideWhenUsed="0"/>
-    <w:lsdException w:name="Colorful Shading Accent 2" w:semiHidden="0" w:uiPriority="71" w:unhideWhenUsed="0"/>
-    <w:lsdException w:name="Colorful List Accent 2" w:semiHidden="0" w:uiPriority="72" w:unhideWhenUsed="0"/>
-    <w:lsdException w:name="Colorful Grid Accent 2" w:semiHidden="0" w:uiPriority="73" w:unhideWhenUsed="0"/>
-    <w:lsdException w:name="Light Shading Accent 3" w:semiHidden="0" w:uiPriority="60" w:unhideWhenUsed="0"/>
-    <w:lsdException w:name="Light List Accent 3" w:semiHidden="0" w:uiPriority="61" w:unhideWhenUsed="0"/>
-    <w:lsdException w:name="Light Grid Accent 3" w:semiHidden="0" w:uiPriority="62" w:unhideWhenUsed="0"/>
-    <w:lsdException w:name="Medium Shading 1 Accent 3" w:semiHidden="0" w:uiPriority="63" w:unhideWhenUsed="0"/>
-    <w:lsdException w:name="Medium Shading 2 Accent 3" w:semiHidden="0" w:uiPriority="64" w:unhideWhenUsed="0"/>
-    <w:lsdException w:name="Medium List 1 Accent 3" w:semiHidden="0" w:uiPriority="65" w:unhideWhenUsed="0"/>
-    <w:lsdException w:name="Medium List 2 Accent 3" w:semiHidden="0" w:uiPriority="66" w:unhideWhenUsed="0"/>
-    <w:lsdException w:name="Medium Grid 1 Accent 3" w:semiHidden="0" w:uiPriority="67" w:unhideWhenUsed="0"/>
-    <w:lsdException w:name="Medium Grid 2 Accent 3" w:semiHidden="0" w:uiPriority="68" w:unhideWhenUsed="0"/>
-    <w:lsdException w:name="Medium Grid 3 Accent 3" w:semiHidden="0" w:uiPriority="69" w:unhideWhenUsed="0"/>
-    <w:lsdException w:name="Dark List Accent 3" w:semiHidden="0" w:uiPriority="70" w:unhideWhenUsed="0"/>
-    <w:lsdException w:name="Colorful Shading Accent 3" w:semiHidden="0" w:uiPriority="71" w:unhideWhenUsed="0"/>
-    <w:lsdException w:name="Colorful List Accent 3" w:semiHidden="0" w:uiPriority="72" w:unhideWhenUsed="0"/>
-    <w:lsdException w:name="Colorful Grid Accent 3" w:semiHidden="0" w:uiPriority="73" w:unhideWhenUsed="0"/>
-    <w:lsdException w:name="Light Shading Accent 4" w:semiHidden="0" w:uiPriority="60" w:unhideWhenUsed="0"/>
-    <w:lsdException w:name="Light List Accent 4" w:semiHidden="0" w:uiPriority="61" w:unhideWhenUsed="0"/>
-    <w:lsdException w:name="Light Grid Accent 4" w:semiHidden="0" w:uiPriority="62" w:unhideWhenUsed="0"/>
-    <w:lsdException w:name="Medium Shading 1 Accent 4" w:semiHidden="0" w:uiPriority="63" w:unhideWhenUsed="0"/>
-    <w:lsdException w:name="Medium Shading 2 Accent 4" w:semiHidden="0" w:uiPriority="64" w:unhideWhenUsed="0"/>
-    <w:lsdException w:name="Medium List 1 Accent 4" w:semiHidden="0" w:uiPriority="65" w:unhideWhenUsed="0"/>
-    <w:lsdException w:name="Medium List 2 Accent 4" w:semiHidden="0" w:uiPriority="66" w:unhideWhenUsed="0"/>
-    <w:lsdException w:name="Medium Grid 1 Accent 4" w:semiHidden="0" w:uiPriority="67" w:unhideWhenUsed="0"/>
-    <w:lsdException w:name="Medium Grid 2 Accent 4" w:semiHidden="0" w:uiPriority="68" w:unhideWhenUsed="0"/>
-    <w:lsdException w:name="Medium Grid 3 Accent 4" w:semiHidden="0" w:uiPriority="69" w:unhideWhenUsed="0"/>
-    <w:lsdException w:name="Dark List Accent 4" w:semiHidden="0" w:uiPriority="70" w:unhideWhenUsed="0"/>
-    <w:lsdException w:name="Colorful Shading Accent 4" w:semiHidden="0" w:uiPriority="71" w:unhideWhenUsed="0"/>
-    <w:lsdException w:name="Colorful List Accent 4" w:semiHidden="0" w:uiPriority="72" w:unhideWhenUsed="0"/>
-    <w:lsdException w:name="Colorful Grid Accent 4" w:semiHidden="0" w:uiPriority="73" w:unhideWhenUsed="0"/>
-    <w:lsdException w:name="Light Shading Accent 5" w:semiHidden="0" w:uiPriority="60" w:unhideWhenUsed="0"/>
-    <w:lsdException w:name="Light List Accent 5" w:semiHidden="0" w:uiPriority="61" w:unhideWhenUsed="0"/>
-    <w:lsdException w:name="Light Grid Accent 5" w:semiHidden="0" w:uiPriority="62" w:unhideWhenUsed="0"/>
-    <w:lsdException w:name="Medium Shading 1 Accent 5" w:semiHidden="0" w:uiPriority="63" w:unhideWhenUsed="0"/>
-    <w:lsdException w:name="Medium Shading 2 Accent 5" w:semiHidden="0" w:uiPriority="64" w:unhideWhenUsed="0"/>
-    <w:lsdException w:name="Medium List 1 Accent 5" w:semiHidden="0" w:uiPriority="65" w:unhideWhenUsed="0"/>
-    <w:lsdException w:name="Medium List 2 Accent 5" w:semiHidden="0" w:uiPriority="66" w:unhideWhenUsed="0"/>
-    <w:lsdException w:name="Medium Grid 1 Accent 5" w:semiHidden="0" w:uiPriority="67" w:unhideWhenUsed="0"/>
-    <w:lsdException w:name="Medium Grid 2 Accent 5" w:semiHidden="0" w:uiPriority="68" w:unhideWhenUsed="0"/>
-    <w:lsdException w:name="Medium Grid 3 Accent 5" w:semiHidden="0" w:uiPriority="69" w:unhideWhenUsed="0"/>
-    <w:lsdException w:name="Dark List Accent 5" w:semiHidden="0" w:uiPriority="70" w:unhideWhenUsed="0"/>
-    <w:lsdException w:name="Colorful Shading Accent 5" w:semiHidden="0" w:uiPriority="71" w:unhideWhenUsed="0"/>
-    <w:lsdException w:name="Colorful List Accent 5" w:semiHidden="0" w:uiPriority="72" w:unhideWhenUsed="0"/>
-    <w:lsdException w:name="Colorful Grid Accent 5" w:semiHidden="0" w:uiPriority="73" w:unhideWhenUsed="0"/>
-    <w:lsdException w:name="Light Shading Accent 6" w:semiHidden="0" w:uiPriority="60" w:unhideWhenUsed="0"/>
-    <w:lsdException w:name="Light List Accent 6" w:semiHidden="0" w:uiPriority="61" w:unhideWhenUsed="0"/>
-    <w:lsdException w:name="Light Grid Accent 6" w:semiHidden="0" w:uiPriority="62" w:unhideWhenUsed="0"/>
-    <w:lsdException w:name="Medium Shading 1 Accent 6" w:semiHidden="0" w:uiPriority="63" w:unhideWhenUsed="0"/>
-    <w:lsdException w:name="Medium Shading 2 Accent 6" w:semiHidden="0" w:uiPriority="64" w:unhideWhenUsed="0"/>
-    <w:lsdException w:name="Medium List 1 Accent 6" w:semiHidden="0" w:uiPriority="65" w:unhideWhenUsed="0"/>
-    <w:lsdException w:name="Medium List 2 Accent 6" w:semiHidden="0" w:uiPriority="66" w:unhideWhenUsed="0"/>
-    <w:lsdException w:name="Medium Grid 1 Accent 6" w:semiHidden="0" w:uiPriority="67" w:unhideWhenUsed="0"/>
-    <w:lsdException w:name="Medium Grid 2 Accent 6" w:semiHidden="0" w:uiPriority="68" w:unhideWhenUsed="0"/>
-    <w:lsdException w:name="Medium Grid 3 Accent 6" w:semiHidden="0" w:uiPriority="69" w:unhideWhenUsed="0"/>
-    <w:lsdException w:name="Dark List Accent 6" w:semiHidden="0" w:uiPriority="70" w:unhideWhenUsed="0"/>
-    <w:lsdException w:name="Colorful Shading Accent 6" w:semiHidden="0" w:uiPriority="71" w:unhideWhenUsed="0"/>
-    <w:lsdException w:name="Colorful List Accent 6" w:semiHidden="0" w:uiPriority="72" w:unhideWhenUsed="0"/>
-    <w:lsdException w:name="Colorful Grid Accent 6" w:semiHidden="0" w:uiPriority="73" w:unhideWhenUsed="0"/>
-    <w:lsdException w:name="Subtle Emphasis" w:semiHidden="0" w:uiPriority="19" w:unhideWhenUsed="0" w:qFormat="1"/>
-    <w:lsdException w:name="Intense Emphasis" w:semiHidden="0" w:uiPriority="21" w:unhideWhenUsed="0" w:qFormat="1"/>
-    <w:lsdException w:name="Subtle Reference" w:semiHidden="0" w:uiPriority="31" w:unhideWhenUsed="0" w:qFormat="1"/>
-    <w:lsdException w:name="Intense Reference" w:semiHidden="0" w:uiPriority="32" w:unhideWhenUsed="0" w:qFormat="1"/>
-    <w:lsdException w:name="Book Title" w:semiHidden="0" w:uiPriority="33" w:unhideWhenUsed="0" w:qFormat="1"/>
-    <w:lsdException w:name="Bibliography" w:uiPriority="37"/>
-    <w:lsdException w:name="TOC Heading" w:uiPriority="39" w:qFormat="1"/>
-  </w:latentStyles>
-  <w:style w:type="paragraph" w:default="1" w:styleId="Normal">
-    <w:name w:val="Normal"/>
-    <w:qFormat/>
-  </w:style>
-  <w:style w:type="paragraph" w:styleId="Heading2">
-    <w:name w:val="heading 2"/>
-    <w:basedOn w:val="Normal"/>
-    <w:next w:val="Normal"/>
-    <w:link w:val="Heading2Char"/>
-    <w:uiPriority w:val="9"/>
-    <w:unhideWhenUsed/>
-    <w:qFormat/>
-    <w:rsid w:val="00DD0042"/>
-    <w:pPr>
-      <w:keepNext/>
-      <w:keepLines/>
-      <w:spacing w:before="200" w:after="0"/>
-      <w:outlineLvl w:val="1"/>
-    </w:pPr>
-    <w:rPr>
-      <w:rFonts w:asciiTheme="majorHAnsi" w:eastAsiaTheme="majorEastAsia" w:hAnsiTheme="majorHAnsi" w:cstheme="majorBidi"/>
-      <w:b/>
-      <w:bCs/>
-      <w:color w:val="4F81BD" w:themeColor="accent1"/>
-      <w:sz w:val="26"/>
-      <w:szCs w:val="26"/>
-    </w:rPr>
-  </w:style>
-  <w:style w:type="character" w:default="1" w:styleId="DefaultParagraphFont">
-    <w:name w:val="Default Paragraph Font"/>
-    <w:uiPriority w:val="1"/>
-    <w:semiHidden/>
-    <w:unhideWhenUsed/>
-  </w:style>
-  <w:style w:type="table" w:default="1" w:styleId="TableNormal">
-    <w:name w:val="Normal Table"/>
-    <w:uiPriority w:val="99"/>
-    <w:semiHidden/>
-    <w:unhideWhenUsed/>
-    <w:tblPr>
-      <w:tblInd w:w="0" w:type="dxa"/>
-      <w:tblCellMar>
-        <w:top w:w="0" w:type="dxa"/>
-        <w:left w:w="108" w:type="dxa"/>
-        <w:bottom w:w="0" w:type="dxa"/>
-        <w:right w:w="108" w:type="dxa"/>
-      </w:tblCellMar>
-    </w:tblPr>
-  </w:style>
-  <w:style w:type="numbering" w:default="1" w:styleId="NoList">
-    <w:name w:val="No List"/>
-    <w:uiPriority w:val="99"/>
-    <w:semiHidden/>
-    <w:unhideWhenUsed/>
-  </w:style>
-  <w:style w:type="table" w:styleId="TableGrid">
-    <w:name w:val="Table Grid"/>
-    <w:basedOn w:val="TableNormal"/>
-    <w:uiPriority w:val="59"/>
-    <w:rsid w:val="002104B9"/>
-    <w:pPr>
-      <w:spacing w:after="0" w:line="240" w:lineRule="auto"/>
-    </w:pPr>
-    <w:tblPr>
-      <w:tblInd w:w="0" w:type="dxa"/>
-      <w:tblBorders>
-        <w:top w:val="single" w:sz="4" w:space="0" w:color="auto"/>
-        <w:left w:val="single" w:sz="4" w:space="0" w:color="auto"/>
-        <w:bottom w:val="single" w:sz="4" w:space="0" w:color="auto"/>
-        <w:right w:val="single" w:sz="4" w:space="0" w:color="auto"/>
-        <w:insideH w:val="single" w:sz="4" w:space="0" w:color="auto"/>
-        <w:insideV w:val="single" w:sz="4" w:space="0" w:color="auto"/>
-      </w:tblBorders>
-      <w:tblCellMar>
-        <w:top w:w="0" w:type="dxa"/>
-        <w:left w:w="108" w:type="dxa"/>
-        <w:bottom w:w="0" w:type="dxa"/>
-        <w:right w:w="108" w:type="dxa"/>
-      </w:tblCellMar>
-    </w:tblPr>
-  </w:style>
-  <w:style w:type="paragraph" w:styleId="ListParagraph">
-    <w:name w:val="List Paragraph"/>
-    <w:basedOn w:val="Normal"/>
-    <w:uiPriority w:val="34"/>
-    <w:qFormat/>
-    <w:rsid w:val="00CB0892"/>
-    <w:pPr>
-      <w:ind w:left="720"/>
-      <w:contextualSpacing/>
-    </w:pPr>
-  </w:style>
-  <w:style w:type="table" w:customStyle="1" w:styleId="TableGrid1">
-    <w:name w:val="Table Grid1"/>
-    <w:basedOn w:val="TableNormal"/>
-    <w:next w:val="TableGrid"/>
-    <w:rsid w:val="00DD6863"/>
-    <w:pPr>
-      <w:spacing w:after="0" w:line="240" w:lineRule="auto"/>
-    </w:pPr>
-    <w:rPr>
-      <w:rFonts w:eastAsia="Times New Roman"/>
-      <w:color w:val="auto"/>
-      <w:sz w:val="20"/>
-      <w:szCs w:val="20"/>
-    </w:rPr>
-    <w:tblPr>
-      <w:tblInd w:w="0" w:type="dxa"/>
-      <w:tblBorders>
-        <w:top w:val="single" w:sz="4" w:space="0" w:color="auto"/>
-        <w:left w:val="single" w:sz="4" w:space="0" w:color="auto"/>
-        <w:bottom w:val="single" w:sz="4" w:space="0" w:color="auto"/>
-        <w:right w:val="single" w:sz="4" w:space="0" w:color="auto"/>
-        <w:insideH w:val="single" w:sz="4" w:space="0" w:color="auto"/>
-        <w:insideV w:val="single" w:sz="4" w:space="0" w:color="auto"/>
-      </w:tblBorders>
-      <w:tblCellMar>
-        <w:top w:w="0" w:type="dxa"/>
-        <w:left w:w="108" w:type="dxa"/>
-        <w:bottom w:w="0" w:type="dxa"/>
-        <w:right w:w="108" w:type="dxa"/>
-      </w:tblCellMar>
-    </w:tblPr>
-  </w:style>
-  <w:style w:type="table" w:customStyle="1" w:styleId="TableGrid2">
-    <w:name w:val="Table Grid2"/>
-    <w:basedOn w:val="TableNormal"/>
-    <w:next w:val="TableGrid"/>
-    <w:rsid w:val="00F7378A"/>
-    <w:pPr>
-      <w:spacing w:after="0" w:line="240" w:lineRule="auto"/>
-    </w:pPr>
-    <w:rPr>
-      <w:rFonts w:eastAsia="Times New Roman"/>
-      <w:color w:val="auto"/>
-      <w:sz w:val="20"/>
-      <w:szCs w:val="20"/>
-    </w:rPr>
-    <w:tblPr>
-      <w:tblInd w:w="0" w:type="dxa"/>
-      <w:tblBorders>
-        <w:top w:val="single" w:sz="4" w:space="0" w:color="auto"/>
-        <w:left w:val="single" w:sz="4" w:space="0" w:color="auto"/>
-        <w:bottom w:val="single" w:sz="4" w:space="0" w:color="auto"/>
-        <w:right w:val="single" w:sz="4" w:space="0" w:color="auto"/>
-        <w:insideH w:val="single" w:sz="4" w:space="0" w:color="auto"/>
-        <w:insideV w:val="single" w:sz="4" w:space="0" w:color="auto"/>
-      </w:tblBorders>
-      <w:tblCellMar>
-        <w:top w:w="0" w:type="dxa"/>
-        <w:left w:w="108" w:type="dxa"/>
-        <w:bottom w:w="0" w:type="dxa"/>
-        <w:right w:w="108" w:type="dxa"/>
-      </w:tblCellMar>
-    </w:tblPr>
-  </w:style>
-  <w:style w:type="table" w:customStyle="1" w:styleId="TableGrid3">
-    <w:name w:val="Table Grid3"/>
-    <w:basedOn w:val="TableNormal"/>
-    <w:next w:val="TableGrid"/>
-    <w:rsid w:val="00F7378A"/>
-    <w:pPr>
-      <w:spacing w:after="0" w:line="240" w:lineRule="auto"/>
-    </w:pPr>
-    <w:rPr>
-      <w:rFonts w:eastAsia="Times New Roman"/>
-      <w:color w:val="auto"/>
-      <w:sz w:val="20"/>
-      <w:szCs w:val="20"/>
-    </w:rPr>
-    <w:tblPr>
-      <w:tblInd w:w="0" w:type="dxa"/>
-      <w:tblBorders>
-        <w:top w:val="single" w:sz="4" w:space="0" w:color="auto"/>
-        <w:left w:val="single" w:sz="4" w:space="0" w:color="auto"/>
-        <w:bottom w:val="single" w:sz="4" w:space="0" w:color="auto"/>
-        <w:right w:val="single" w:sz="4" w:space="0" w:color="auto"/>
-        <w:insideH w:val="single" w:sz="4" w:space="0" w:color="auto"/>
-        <w:insideV w:val="single" w:sz="4" w:space="0" w:color="auto"/>
-      </w:tblBorders>
-      <w:tblCellMar>
-        <w:top w:w="0" w:type="dxa"/>
-        <w:left w:w="108" w:type="dxa"/>
-        <w:bottom w:w="0" w:type="dxa"/>
-        <w:right w:w="108" w:type="dxa"/>
-      </w:tblCellMar>
-    </w:tblPr>
-  </w:style>
-  <w:style w:type="paragraph" w:styleId="BalloonText">
-    <w:name w:val="Balloon Text"/>
-    <w:basedOn w:val="Normal"/>
-    <w:link w:val="BalloonTextChar"/>
-    <w:uiPriority w:val="99"/>
-    <w:semiHidden/>
-    <w:unhideWhenUsed/>
-    <w:rsid w:val="00AE1AEA"/>
-    <w:pPr>
-      <w:spacing w:after="0" w:line="240" w:lineRule="auto"/>
-    </w:pPr>
-    <w:rPr>
-      <w:rFonts w:ascii="Tahoma" w:hAnsi="Tahoma" w:cs="Tahoma"/>
-      <w:sz w:val="16"/>
-      <w:szCs w:val="16"/>
-    </w:rPr>
-  </w:style>
-  <w:style w:type="character" w:customStyle="1" w:styleId="BalloonTextChar">
-    <w:name w:val="Balloon Text Char"/>
-    <w:basedOn w:val="DefaultParagraphFont"/>
-    <w:link w:val="BalloonText"/>
-    <w:uiPriority w:val="99"/>
-    <w:semiHidden/>
-    <w:rsid w:val="00AE1AEA"/>
-    <w:rPr>
-      <w:rFonts w:ascii="Tahoma" w:hAnsi="Tahoma" w:cs="Tahoma"/>
-      <w:sz w:val="16"/>
-      <w:szCs w:val="16"/>
-    </w:rPr>
-  </w:style>
-  <w:style w:type="character" w:styleId="Hyperlink">
-    <w:name w:val="Hyperlink"/>
-    <w:basedOn w:val="DefaultParagraphFont"/>
-    <w:uiPriority w:val="99"/>
-    <w:unhideWhenUsed/>
-    <w:rsid w:val="001D4F6E"/>
-    <w:rPr>
-      <w:color w:val="0000FF" w:themeColor="hyperlink"/>
-      <w:u w:val="single"/>
-    </w:rPr>
-  </w:style>
-  <w:style w:type="paragraph" w:styleId="Header">
-    <w:name w:val="header"/>
-    <w:basedOn w:val="Normal"/>
-    <w:link w:val="HeaderChar"/>
-    <w:uiPriority w:val="99"/>
-    <w:unhideWhenUsed/>
-    <w:rsid w:val="008C49E5"/>
-    <w:pPr>
-      <w:tabs>
-        <w:tab w:val="center" w:pos="4680"/>
-        <w:tab w:val="right" w:pos="9360"/>
-      </w:tabs>
-      <w:spacing w:after="0" w:line="240" w:lineRule="auto"/>
-    </w:pPr>
-  </w:style>
-  <w:style w:type="character" w:customStyle="1" w:styleId="HeaderChar">
-    <w:name w:val="Header Char"/>
-    <w:basedOn w:val="DefaultParagraphFont"/>
-    <w:link w:val="Header"/>
-    <w:uiPriority w:val="99"/>
-    <w:rsid w:val="008C49E5"/>
-  </w:style>
-  <w:style w:type="paragraph" w:styleId="Footer">
-    <w:name w:val="footer"/>
-    <w:basedOn w:val="Normal"/>
-    <w:link w:val="FooterChar"/>
-    <w:uiPriority w:val="99"/>
-    <w:unhideWhenUsed/>
-    <w:rsid w:val="008C49E5"/>
-    <w:pPr>
-      <w:tabs>
-        <w:tab w:val="center" w:pos="4680"/>
-        <w:tab w:val="right" w:pos="9360"/>
-      </w:tabs>
-      <w:spacing w:after="0" w:line="240" w:lineRule="auto"/>
-    </w:pPr>
-  </w:style>
-  <w:style w:type="character" w:customStyle="1" w:styleId="FooterChar">
-    <w:name w:val="Footer Char"/>
-    <w:basedOn w:val="DefaultParagraphFont"/>
-    <w:link w:val="Footer"/>
-    <w:uiPriority w:val="99"/>
-    <w:rsid w:val="008C49E5"/>
-  </w:style>
-  <w:style w:type="character" w:customStyle="1" w:styleId="Heading2Char">
-    <w:name w:val="Heading 2 Char"/>
-    <w:basedOn w:val="DefaultParagraphFont"/>
-    <w:link w:val="Heading2"/>
-    <w:uiPriority w:val="9"/>
-    <w:rsid w:val="00DD0042"/>
-    <w:rPr>
-      <w:rFonts w:asciiTheme="majorHAnsi" w:eastAsiaTheme="majorEastAsia" w:hAnsiTheme="majorHAnsi" w:cstheme="majorBidi"/>
-      <w:b/>
-      <w:bCs/>
-      <w:color w:val="4F81BD" w:themeColor="accent1"/>
-      <w:sz w:val="26"/>
-      <w:szCs w:val="26"/>
-    </w:rPr>
-  </w:style>
-  <w:style w:type="paragraph" w:styleId="NoSpacing">
-    <w:name w:val="No Spacing"/>
-    <w:uiPriority w:val="1"/>
-    <w:qFormat/>
-    <w:rsid w:val="00DD0042"/>
-    <w:pPr>
-      <w:spacing w:after="0" w:line="240" w:lineRule="auto"/>
-    </w:pPr>
-  </w:style>
-  <w:style w:type="character" w:customStyle="1" w:styleId="apple-converted-space">
-    <w:name w:val="apple-converted-space"/>
-    <w:basedOn w:val="DefaultParagraphFont"/>
-    <w:rsid w:val="00B82B3C"/>
-  </w:style>
-  <w:style w:type="character" w:styleId="CommentReference">
-    <w:name w:val="annotation reference"/>
-    <w:basedOn w:val="DefaultParagraphFont"/>
-    <w:uiPriority w:val="99"/>
-    <w:semiHidden/>
-    <w:unhideWhenUsed/>
-    <w:rsid w:val="00B31929"/>
-    <w:rPr>
-      <w:sz w:val="16"/>
-      <w:szCs w:val="16"/>
-    </w:rPr>
-  </w:style>
-  <w:style w:type="paragraph" w:styleId="CommentText">
-    <w:name w:val="annotation text"/>
-    <w:basedOn w:val="Normal"/>
-    <w:link w:val="CommentTextChar"/>
-    <w:uiPriority w:val="99"/>
-    <w:semiHidden/>
-    <w:unhideWhenUsed/>
-    <w:rsid w:val="00B31929"/>
-    <w:pPr>
-      <w:spacing w:line="240" w:lineRule="auto"/>
-    </w:pPr>
-    <w:rPr>
-      <w:sz w:val="20"/>
-      <w:szCs w:val="20"/>
-    </w:rPr>
-  </w:style>
-  <w:style w:type="character" w:customStyle="1" w:styleId="CommentTextChar">
-    <w:name w:val="Comment Text Char"/>
-    <w:basedOn w:val="DefaultParagraphFont"/>
-    <w:link w:val="CommentText"/>
-    <w:uiPriority w:val="99"/>
-    <w:semiHidden/>
-    <w:rsid w:val="00B31929"/>
-    <w:rPr>
-      <w:sz w:val="20"/>
-      <w:szCs w:val="20"/>
-    </w:rPr>
-  </w:style>
-  <w:style w:type="paragraph" w:styleId="CommentSubject">
-    <w:name w:val="annotation subject"/>
-    <w:basedOn w:val="CommentText"/>
-    <w:next w:val="CommentText"/>
-    <w:link w:val="CommentSubjectChar"/>
-    <w:uiPriority w:val="99"/>
-    <w:semiHidden/>
-    <w:unhideWhenUsed/>
-    <w:rsid w:val="00B31929"/>
-    <w:rPr>
-      <w:b/>
-      <w:bCs/>
-    </w:rPr>
-  </w:style>
-  <w:style w:type="character" w:customStyle="1" w:styleId="CommentSubjectChar">
-    <w:name w:val="Comment Subject Char"/>
-    <w:basedOn w:val="CommentTextChar"/>
-    <w:link w:val="CommentSubject"/>
-    <w:uiPriority w:val="99"/>
-    <w:semiHidden/>
-    <w:rsid w:val="00B31929"/>
-    <w:rPr>
-      <w:b/>
-      <w:bCs/>
-      <w:sz w:val="20"/>
-      <w:szCs w:val="20"/>
-    </w:rPr>
-  </w:style>
-</w:styles>
-</file>
-
-<file path=word/stylesWithEffects.xml><?xml version="1.0" encoding="utf-8"?>
-<w:styles xmlns:wpc="http://schemas.microsoft.com/office/word/2010/wordprocessingCanvas" xmlns:mc="http://schemas.openxmlformats.org/markup-compatibility/2006" xmlns:o="urn:schemas-microsoft-com:office:office" xmlns:r="http://schemas.openxmlformats.org/officeDocument/2006/relationships" xmlns:m="http://schemas.openxmlformats.org/officeDocument/2006/math" xmlns:v="urn:schemas-microsoft-com:vml" xmlns:wp14="http://schemas.microsoft.com/office/word/2010/wordprocessingDrawing" xmlns:wp="http://schemas.openxmlformats.org/drawingml/2006/wordprocessingDrawing" xmlns:w10="urn:schemas-microsoft-com:office:word" xmlns:w="http://schemas.openxmlformats.org/wordprocessingml/2006/main" xmlns:w14="http://schemas.microsoft.com/office/word/2010/wordml" xmlns:wpg="http://schemas.microsoft.com/office/word/2010/wordprocessingGroup" xmlns:wpi="http://schemas.microsoft.com/office/word/2010/wordprocessingInk" xmlns:wne="http://schemas.microsoft.com/office/word/2006/wordml" xmlns:wps="http://schemas.microsoft.com/office/word/2010/wordprocessingShape" mc:Ignorable="w14 wp14">
-  <w:docDefaults>
-    <w:rPrDefault>
-      <w:rPr>
-        <w:rFonts w:ascii="Times New Roman" w:eastAsiaTheme="minorHAnsi" w:hAnsi="Times New Roman" w:cs="Times New Roman"/>
-        <w:color w:val="000000"/>
-        <w:sz w:val="24"/>
-        <w:szCs w:val="24"/>
-        <w:lang w:val="en-US" w:eastAsia="en-US" w:bidi="ar-SA"/>
-      </w:rPr>
-    </w:rPrDefault>
-    <w:pPrDefault>
-      <w:pPr>
-        <w:spacing w:after="200" w:line="276" w:lineRule="auto"/>
-      </w:pPr>
-    </w:pPrDefault>
-  </w:docDefaults>
-  <w:latentStyles w:defLockedState="0" w:defUIPriority="99" w:defSemiHidden="1" w:defUnhideWhenUsed="1" w:defQFormat="0" w:count="267">
-    <w:lsdException w:name="Normal" w:semiHidden="0" w:uiPriority="0" w:unhideWhenUsed="0" w:qFormat="1"/>
-    <w:lsdException w:name="heading 1" w:semiHidden="0" w:uiPriority="9" w:unhideWhenUsed="0" w:qFormat="1"/>
-    <w:lsdException w:name="heading 2" w:uiPriority="9" w:qFormat="1"/>
-    <w:lsdException w:name="heading 3" w:uiPriority="9" w:qFormat="1"/>
-    <w:lsdException w:name="heading 4" w:uiPriority="9" w:qFormat="1"/>
-    <w:lsdException w:name="heading 5" w:uiPriority="9" w:qFormat="1"/>
-    <w:lsdException w:name="heading 6" w:uiPriority="9" w:qFormat="1"/>
-    <w:lsdException w:name="heading 7" w:uiPriority="9" w:qFormat="1"/>
-    <w:lsdException w:name="heading 8" w:uiPriority="9" w:qFormat="1"/>
-    <w:lsdException w:name="heading 9" w:uiPriority="9" w:qFormat="1"/>
-    <w:lsdException w:name="toc 1" w:uiPriority="39"/>
-    <w:lsdException w:name="toc 2" w:uiPriority="39"/>
-    <w:lsdException w:name="toc 3" w:uiPriority="39"/>
-    <w:lsdException w:name="toc 4" w:uiPriority="39"/>
-    <w:lsdException w:name="toc 5" w:uiPriority="39"/>
-    <w:lsdException w:name="toc 6" w:uiPriority="39"/>
-    <w:lsdException w:name="toc 7" w:uiPriority="39"/>
-    <w:lsdException w:name="toc 8" w:uiPriority="39"/>
-    <w:lsdException w:name="toc 9" w:uiPriority="39"/>
-    <w:lsdException w:name="caption" w:uiPriority="35" w:qFormat="1"/>
-    <w:lsdException w:name="Title" w:semiHidden="0" w:uiPriority="10" w:unhideWhenUsed="0" w:qFormat="1"/>
-    <w:lsdException w:name="Default Paragraph Font" w:uiPriority="1"/>
-    <w:lsdException w:name="Subtitle" w:semiHidden="0" w:uiPriority="11" w:unhideWhenUsed="0" w:qFormat="1"/>
-    <w:lsdException w:name="Strong" w:semiHidden="0" w:uiPriority="22" w:unhideWhenUsed="0" w:qFormat="1"/>
-    <w:lsdException w:name="Emphasis" w:semiHidden="0" w:uiPriority="20" w:unhideWhenUsed="0" w:qFormat="1"/>
-    <w:lsdException w:name="Table Grid" w:semiHidden="0" w:uiPriority="59" w:unhideWhenUsed="0"/>
-    <w:lsdException w:name="Placeholder Text" w:unhideWhenUsed="0"/>
-    <w:lsdException w:name="No Spacing" w:semiHidden="0" w:uiPriority="1" w:unhideWhenUsed="0" w:qFormat="1"/>
-    <w:lsdException w:name="Light Shading" w:semiHidden="0" w:uiPriority="60" w:unhideWhenUsed="0"/>
-    <w:lsdException w:name="Light List" w:semiHidden="0" w:uiPriority="61" w:unhideWhenUsed="0"/>
-    <w:lsdException w:name="Light Grid" w:semiHidden="0" w:uiPriority="62" w:unhideWhenUsed="0"/>
-    <w:lsdException w:name="Medium Shading 1" w:semiHidden="0" w:uiPriority="63" w:unhideWhenUsed="0"/>
-    <w:lsdException w:name="Medium Shading 2" w:semiHidden="0" w:uiPriority="64" w:unhideWhenUsed="0"/>
-    <w:lsdException w:name="Medium List 1" w:semiHidden="0" w:uiPriority="65" w:unhideWhenUsed="0"/>
-    <w:lsdException w:name="Medium List 2" w:semiHidden="0" w:uiPriority="66" w:unhideWhenUsed="0"/>
-    <w:lsdException w:name="Medium Grid 1" w:semiHidden="0" w:uiPriority="67" w:unhideWhenUsed="0"/>
-    <w:lsdException w:name="Medium Grid 2" w:semiHidden="0" w:uiPriority="68" w:unhideWhenUsed="0"/>
-    <w:lsdException w:name="Medium Grid 3" w:semiHidden="0" w:uiPriority="69" w:unhideWhenUsed="0"/>
-    <w:lsdException w:name="Dark List" w:semiHidden="0" w:uiPriority="70" w:unhideWhenUsed="0"/>
-    <w:lsdException w:name="Colorful Shading" w:semiHidden="0" w:uiPriority="71" w:unhideWhenUsed="0"/>
-    <w:lsdException w:name="Colorful List" w:semiHidden="0" w:uiPriority="72" w:unhideWhenUsed="0"/>
-    <w:lsdException w:name="Colorful Grid" w:semiHidden="0" w:uiPriority="73" w:unhideWhenUsed="0"/>
-    <w:lsdException w:name="Light Shading Accent 1" w:semiHidden="0" w:uiPriority="60" w:unhideWhenUsed="0"/>
-    <w:lsdException w:name="Light List Accent 1" w:semiHidden="0" w:uiPriority="61" w:unhideWhenUsed="0"/>
-    <w:lsdException w:name="Light Grid Accent 1" w:semiHidden="0" w:uiPriority="62" w:unhideWhenUsed="0"/>
-    <w:lsdException w:name="Medium Shading 1 Accent 1" w:semiHidden="0" w:uiPriority="63" w:unhideWhenUsed="0"/>
-    <w:lsdException w:name="Medium Shading 2 Accent 1" w:semiHidden="0" w:uiPriority="64" w:unhideWhenUsed="0"/>
-    <w:lsdException w:name="Medium List 1 Accent 1" w:semiHidden="0" w:uiPriority="65" w:unhideWhenUsed="0"/>
-    <w:lsdException w:name="Revision" w:unhideWhenUsed="0"/>
-    <w:lsdException w:name="List Paragraph" w:semiHidden="0" w:uiPriority="34" w:unhideWhenUsed="0" w:qFormat="1"/>
-    <w:lsdException w:name="Quote" w:semiHidden="0" w:uiPriority="29" w:unhideWhenUsed="0" w:qFormat="1"/>
-    <w:lsdException w:name="Intense Quote" w:semiHidden="0" w:uiPriority="30" w:unhideWhenUsed="0" w:qFormat="1"/>
-    <w:lsdException w:name="Medium List 2 Accent 1" w:semiHidden="0" w:uiPriority="66" w:unhideWhenUsed="0"/>
-    <w:lsdException w:name="Medium Grid 1 Accent 1" w:semiHidden="0" w:uiPriority="67" w:unhideWhenUsed="0"/>
-    <w:lsdException w:name="Medium Grid 2 Accent 1" w:semiHidden="0" w:uiPriority="68" w:unhideWhenUsed="0"/>
-    <w:lsdException w:name="Medium Grid 3 Accent 1" w:semiHidden="0" w:uiPriority="69" w:unhideWhenUsed="0"/>
-    <w:lsdException w:name="Dark List Accent 1" w:semiHidden="0" w:uiPriority="70" w:unhideWhenUsed="0"/>
-    <w:lsdException w:name="Colorful Shading Accent 1" w:semiHidden="0" w:uiPriority="71" w:unhideWhenUsed="0"/>
-    <w:lsdException w:name="Colorful List Accent 1" w:semiHidden="0" w:uiPriority="72" w:unhideWhenUsed="0"/>
-    <w:lsdException w:name="Colorful Grid Accent 1" w:semiHidden="0" w:uiPriority="73" w:unhideWhenUsed="0"/>
-    <w:lsdException w:name="Light Shading Accent 2" w:semiHidden="0" w:uiPriority="60" w:unhideWhenUsed="0"/>
-    <w:lsdException w:name="Light List Accent 2" w:semiHidden="0" w:uiPriority="61" w:unhideWhenUsed="0"/>
-    <w:lsdException w:name="Light Grid Accent 2" w:semiHidden="0" w:uiPriority="62" w:unhideWhenUsed="0"/>
-    <w:lsdException w:name="Medium Shading 1 Accent 2" w:semiHidden="0" w:uiPriority="63" w:unhideWhenUsed="0"/>
-    <w:lsdException w:name="Medium Shading 2 Accent 2" w:semiHidden="0" w:uiPriority="64" w:unhideWhenUsed="0"/>
-    <w:lsdException w:name="Medium List 1 Accent 2" w:semiHidden="0" w:uiPriority="65" w:unhideWhenUsed="0"/>
-    <w:lsdException w:name="Medium List 2 Accent 2" w:semiHidden="0" w:uiPriority="66" w:unhideWhenUsed="0"/>
-    <w:lsdException w:name="Medium Grid 1 Accent 2" w:semiHidden="0" w:uiPriority="67" w:unhideWhenUsed="0"/>
-    <w:lsdException w:name="Medium Grid 2 Accent 2" w:semiHidden="0" w:uiPriority="68" w:unhideWhenUsed="0"/>
-    <w:lsdException w:name="Medium Grid 3 Accent 2" w:semiHidden="0" w:uiPriority="69" w:unhideWhenUsed="0"/>
-    <w:lsdException w:name="Dark List Accent 2" w:semiHidden="0" w:uiPriority="70" w:unhideWhenUsed="0"/>
-    <w:lsdException w:name="Colorful Shading Accent 2" w:semiHidden="0" w:uiPriority="71" w:unhideWhenUsed="0"/>
-    <w:lsdException w:name="Colorful List Accent 2" w:semiHidden="0" w:uiPriority="72" w:unhideWhenUsed="0"/>
-    <w:lsdException w:name="Colorful Grid Accent 2" w:semiHidden="0" w:uiPriority="73" w:unhideWhenUsed="0"/>
-    <w:lsdException w:name="Light Shading Accent 3" w:semiHidden="0" w:uiPriority="60" w:unhideWhenUsed="0"/>
-    <w:lsdException w:name="Light List Accent 3" w:semiHidden="0" w:uiPriority="61" w:unhideWhenUsed="0"/>
-    <w:lsdException w:name="Light Grid Accent 3" w:semiHidden="0" w:uiPriority="62" w:unhideWhenUsed="0"/>
-    <w:lsdException w:name="Medium Shading 1 Accent 3" w:semiHidden="0" w:uiPriority="63" w:unhideWhenUsed="0"/>
-    <w:lsdException w:name="Medium Shading 2 Accent 3" w:semiHidden="0" w:uiPriority="64" w:unhideWhenUsed="0"/>
-    <w:lsdException w:name="Medium List 1 Accent 3" w:semiHidden="0" w:uiPriority="65" w:unhideWhenUsed="0"/>
-    <w:lsdException w:name="Medium List 2 Accent 3" w:semiHidden="0" w:uiPriority="66" w:unhideWhenUsed="0"/>
-    <w:lsdException w:name="Medium Grid 1 Accent 3" w:semiHidden="0" w:uiPriority="67" w:unhideWhenUsed="0"/>
-    <w:lsdException w:name="Medium Grid 2 Accent 3" w:semiHidden="0" w:uiPriority="68" w:unhideWhenUsed="0"/>
-    <w:lsdException w:name="Medium Grid 3 Accent 3" w:semiHidden="0" w:uiPriority="69" w:unhideWhenUsed="0"/>
-    <w:lsdException w:name="Dark List Accent 3" w:semiHidden="0" w:uiPriority="70" w:unhideWhenUsed="0"/>
-    <w:lsdException w:name="Colorful Shading Accent 3" w:semiHidden="0" w:uiPriority="71" w:unhideWhenUsed="0"/>
-    <w:lsdException w:name="Colorful List Accent 3" w:semiHidden="0" w:uiPriority="72" w:unhideWhenUsed="0"/>
-    <w:lsdException w:name="Colorful Grid Accent 3" w:semiHidden="0" w:uiPriority="73" w:unhideWhenUsed="0"/>
-    <w:lsdException w:name="Light Shading Accent 4" w:semiHidden="0" w:uiPriority="60" w:unhideWhenUsed="0"/>
-    <w:lsdException w:name="Light List Accent 4" w:semiHidden="0" w:uiPriority="61" w:unhideWhenUsed="0"/>
-    <w:lsdException w:name="Light Grid Accent 4" w:semiHidden="0" w:uiPriority="62" w:unhideWhenUsed="0"/>
-    <w:lsdException w:name="Medium Shading 1 Accent 4" w:semiHidden="0" w:uiPriority="63" w:unhideWhenUsed="0"/>
-    <w:lsdException w:name="Medium Shading 2 Accent 4" w:semiHidden="0" w:uiPriority="64" w:unhideWhenUsed="0"/>
-    <w:lsdException w:name="Medium List 1 Accent 4" w:semiHidden="0" w:uiPriority="65" w:unhideWhenUsed="0"/>
-    <w:lsdException w:name="Medium List 2 Accent 4" w:semiHidden="0" w:uiPriority="66" w:unhideWhenUsed="0"/>
-    <w:lsdException w:name="Medium Grid 1 Accent 4" w:semiHidden="0" w:uiPriority="67" w:unhideWhenUsed="0"/>
-    <w:lsdException w:name="Medium Grid 2 Accent 4" w:semiHidden="0" w:uiPriority="68" w:unhideWhenUsed="0"/>
-    <w:lsdException w:name="Medium Grid 3 Accent 4" w:semiHidden="0" w:uiPriority="69" w:unhideWhenUsed="0"/>
-    <w:lsdException w:name="Dark List Accent 4" w:semiHidden="0" w:uiPriority="70" w:unhideWhenUsed="0"/>
-    <w:lsdException w:name="Colorful Shading Accent 4" w:semiHidden="0" w:uiPriority="71" w:unhideWhenUsed="0"/>
-    <w:lsdException w:name="Colorful List Accent 4" w:semiHidden="0" w:uiPriority="72" w:unhideWhenUsed="0"/>
-    <w:lsdException w:name="Colorful Grid Accent 4" w:semiHidden="0" w:uiPriority="73" w:unhideWhenUsed="0"/>
-    <w:lsdException w:name="Light Shading Accent 5" w:semiHidden="0" w:uiPriority="60" w:unhideWhenUsed="0"/>
-    <w:lsdException w:name="Light List Accent 5" w:semiHidden="0" w:uiPriority="61" w:unhideWhenUsed="0"/>
-    <w:lsdException w:name="Light Grid Accent 5" w:semiHidden="0" w:uiPriority="62" w:unhideWhenUsed="0"/>
-    <w:lsdException w:name="Medium Shading 1 Accent 5" w:semiHidden="0" w:uiPriority="63" w:unhideWhenUsed="0"/>
-    <w:lsdException w:name="Medium Shading 2 Accent 5" w:semiHidden="0" w:uiPriority="64" w:unhideWhenUsed="0"/>
-    <w:lsdException w:name="Medium List 1 Accent 5" w:semiHidden="0" w:uiPriority="65" w:unhideWhenUsed="0"/>
-    <w:lsdException w:name="Medium List 2 Accent 5" w:semiHidden="0" w:uiPriority="66" w:unhideWhenUsed="0"/>
-    <w:lsdException w:name="Medium Grid 1 Accent 5" w:semiHidden="0" w:uiPriority="67" w:unhideWhenUsed="0"/>
-    <w:lsdException w:name="Medium Grid 2 Accent 5" w:semiHidden="0" w:uiPriority="68" w:unhideWhenUsed="0"/>
-    <w:lsdException w:name="Medium Grid 3 Accent 5" w:semiHidden="0" w:uiPriority="69" w:unhideWhenUsed="0"/>
-    <w:lsdException w:name="Dark List Accent 5" w:semiHidden="0" w:uiPriority="70" w:unhideWhenUsed="0"/>
-    <w:lsdException w:name="Colorful Shading Accent 5" w:semiHidden="0" w:uiPriority="71" w:unhideWhenUsed="0"/>
-    <w:lsdException w:name="Colorful List Accent 5" w:semiHidden="0" w:uiPriority="72" w:unhideWhenUsed="0"/>
-    <w:lsdException w:name="Colorful Grid Accent 5" w:semiHidden="0" w:uiPriority="73" w:unhideWhenUsed="0"/>
-    <w:lsdException w:name="Light Shading Accent 6" w:semiHidden="0" w:uiPriority="60" w:unhideWhenUsed="0"/>
-    <w:lsdException w:name="Light List Accent 6" w:semiHidden="0" w:uiPriority="61" w:unhideWhenUsed="0"/>
-    <w:lsdException w:name="Light Grid Accent 6" w:semiHidden="0" w:uiPriority="62" w:unhideWhenUsed="0"/>
-    <w:lsdException w:name="Medium Shading 1 Accent 6" w:semiHidden="0" w:uiPriority="63" w:unhideWhenUsed="0"/>
-    <w:lsdException w:name="Medium Shading 2 Accent 6" w:semiHidden="0" w:uiPriority="64" w:unhideWhenUsed="0"/>
-    <w:lsdException w:name="Medium List 1 Accent 6" w:semiHidden="0" w:uiPriority="65" w:unhideWhenUsed="0"/>
-    <w:lsdException w:name="Medium List 2 Accent 6" w:semiHidden="0" w:uiPriority="66" w:unhideWhenUsed="0"/>
-    <w:lsdException w:name="Medium Grid 1 Accent 6" w:semiHidden="0" w:uiPriority="67" w:unhideWhenUsed="0"/>
-    <w:lsdException w:name="Medium Grid 2 Accent 6" w:semiHidden="0" w:uiPriority="68" w:unhideWhenUsed="0"/>
-    <w:lsdException w:name="Medium Grid 3 Accent 6" w:semiHidden="0" w:uiPriority="69" w:unhideWhenUsed="0"/>
-    <w:lsdException w:name="Dark List Accent 6" w:semiHidden="0" w:uiPriority="70" w:unhideWhenUsed="0"/>
-    <w:lsdException w:name="Colorful Shading Accent 6" w:semiHidden="0" w:uiPriority="71" w:unhideWhenUsed="0"/>
-    <w:lsdException w:name="Colorful List Accent 6" w:semiHidden="0" w:uiPriority="72" w:unhideWhenUsed="0"/>
-    <w:lsdException w:name="Colorful Grid Accent 6" w:semiHidden="0" w:uiPriority="73" w:unhideWhenUsed="0"/>
-    <w:lsdException w:name="Subtle Emphasis" w:semiHidden="0" w:uiPriority="19" w:unhideWhenUsed="0" w:qFormat="1"/>
-    <w:lsdException w:name="Intense Emphasis" w:semiHidden="0" w:uiPriority="21" w:unhideWhenUsed="0" w:qFormat="1"/>
-    <w:lsdException w:name="Subtle Reference" w:semiHidden="0" w:uiPriority="31" w:unhideWhenUsed="0" w:qFormat="1"/>
-    <w:lsdException w:name="Intense Reference" w:semiHidden="0" w:uiPriority="32" w:unhideWhenUsed="0" w:qFormat="1"/>
-    <w:lsdException w:name="Book Title" w:semiHidden="0" w:uiPriority="33" w:unhideWhenUsed="0" w:qFormat="1"/>
-    <w:lsdException w:name="Bibliography" w:uiPriority="37"/>
-    <w:lsdException w:name="TOC Heading" w:uiPriority="39" w:qFormat="1"/>
+  <w:latentStyles w:defLockedState="0" w:defUIPriority="99" w:defSemiHidden="0" w:defUnhideWhenUsed="0" w:defQFormat="0" w:count="371">
+    <w:lsdException w:name="Normal" w:uiPriority="0" w:qFormat="1"/>
+    <w:lsdException w:name="heading 1" w:uiPriority="9" w:qFormat="1"/>
+    <w:lsdException w:name="heading 2" w:semiHidden="1" w:uiPriority="9" w:unhideWhenUsed="1" w:qFormat="1"/>
+    <w:lsdException w:name="heading 3" w:semiHidden="1" w:uiPriority="9" w:unhideWhenUsed="1" w:qFormat="1"/>
+    <w:lsdException w:name="heading 4" w:semiHidden="1" w:uiPriority="9" w:unhideWhenUsed="1" w:qFormat="1"/>
+    <w:lsdException w:name="heading 5" w:semiHidden="1" w:uiPriority="9" w:unhideWhenUsed="1" w:qFormat="1"/>
+    <w:lsdException w:name="heading 6" w:semiHidden="1" w:uiPriority="9" w:unhideWhenUsed="1" w:qFormat="1"/>
+    <w:lsdException w:name="heading 7" w:semiHidden="1" w:uiPriority="9" w:unhideWhenUsed="1" w:qFormat="1"/>
+    <w:lsdException w:name="heading 8" w:semiHidden="1" w:uiPriority="9" w:unhideWhenUsed="1" w:qFormat="1"/>
+    <w:lsdException w:name="heading 9" w:semiHidden="1" w:uiPriority="9" w:unhideWhenUsed="1" w:qFormat="1"/>
+    <w:lsdException w:name="index 1" w:semiHidden="1" w:unhideWhenUsed="1"/>
+    <w:lsdException w:name="index 2" w:semiHidden="1" w:unhideWhenUsed="1"/>
+    <w:lsdException w:name="index 3" w:semiHidden="1" w:unhideWhenUsed="1"/>
+    <w:lsdException w:name="index 4" w:semiHidden="1" w:unhideWhenUsed="1"/>
+    <w:lsdException w:name="index 5" w:semiHidden="1" w:unhideWhenUsed="1"/>
+    <w:lsdException w:name="index 6" w:semiHidden="1" w:unhideWhenUsed="1"/>
+    <w:lsdException w:name="index 7" w:semiHidden="1" w:unhideWhenUsed="1"/>
+    <w:lsdException w:name="index 8" w:semiHidden="1" w:unhideWhenUsed="1"/>
+    <w:lsdException w:name="index 9" w:semiHidden="1" w:unhideWhenUsed="1"/>
+    <w:lsdException w:name="toc 1" w:semiHidden="1" w:uiPriority="39" w:unhideWhenUsed="1"/>
+    <w:lsdException w:name="toc 2" w:semiHidden="1" w:uiPriority="39" w:unhideWhenUsed="1"/>
+    <w:lsdException w:name="toc 3" w:semiHidden="1" w:uiPriority="39" w:unhideWhenUsed="1"/>
+    <w:lsdException w:name="toc 4" w:semiHidden="1" w:uiPriority="39" w:unhideWhenUsed="1"/>
+    <w:lsdException w:name="toc 5" w:semiHidden="1" w:uiPriority="39" w:unhideWhenUsed="1"/>
+    <w:lsdException w:name="toc 6" w:semiHidden="1" w:uiPriority="39" w:unhideWhenUsed="1"/>
+    <w:lsdException w:name="toc 7" w:semiHidden="1" w:uiPriority="39" w:unhideWhenUsed="1"/>
+    <w:lsdException w:name="toc 8" w:semiHidden="1" w:uiPriority="39" w:unhideWhenUsed="1"/>
+    <w:lsdException w:name="toc 9" w:semiHidden="1" w:uiPriority="39" w:unhideWhenUsed="1"/>
+    <w:lsdException w:name="Normal Indent" w:semiHidden="1" w:unhideWhenUsed="1"/>
+    <w:lsdException w:name="footnote text" w:semiHidden="1" w:unhideWhenUsed="1"/>
+    <w:lsdException w:name="annotation text" w:semiHidden="1" w:unhideWhenUsed="1"/>
+    <w:lsdException w:name="header" w:semiHidden="1" w:unhideWhenUsed="1"/>
+    <w:lsdException w:name="footer" w:semiHidden="1" w:unhideWhenUsed="1"/>
+    <w:lsdException w:name="index heading" w:semiHidden="1" w:unhideWhenUsed="1"/>
+    <w:lsdException w:name="caption" w:semiHidden="1" w:uiPriority="35" w:unhideWhenUsed="1" w:qFormat="1"/>
+    <w:lsdException w:name="table of figures" w:semiHidden="1" w:unhideWhenUsed="1"/>
+    <w:lsdException w:name="envelope address" w:semiHidden="1" w:unhideWhenUsed="1"/>
+    <w:lsdException w:name="envelope return" w:semiHidden="1" w:unhideWhenUsed="1"/>
+    <w:lsdException w:name="footnote reference" w:semiHidden="1" w:unhideWhenUsed="1"/>
+    <w:lsdException w:name="annotation reference" w:semiHidden="1" w:unhideWhenUsed="1"/>
+    <w:lsdException w:name="line number" w:semiHidden="1" w:unhideWhenUsed="1"/>
+    <w:lsdException w:name="page number" w:semiHidden="1" w:unhideWhenUsed="1"/>
+    <w:lsdException w:name="endnote reference" w:semiHidden="1" w:unhideWhenUsed="1"/>
+    <w:lsdException w:name="endnote text" w:semiHidden="1" w:unhideWhenUsed="1"/>
+    <w:lsdException w:name="table of authorities" w:semiHidden="1" w:unhideWhenUsed="1"/>
+    <w:lsdException w:name="macro" w:semiHidden="1" w:unhideWhenUsed="1"/>
+    <w:lsdException w:name="toa heading" w:semiHidden="1" w:unhideWhenUsed="1"/>
+    <w:lsdException w:name="List" w:semiHidden="1" w:unhideWhenUsed="1"/>
+    <w:lsdException w:name="List Bullet" w:semiHidden="1" w:unhideWhenUsed="1"/>
+    <w:lsdException w:name="List Number" w:semiHidden="1" w:unhideWhenUsed="1"/>
+    <w:lsdException w:name="List 2" w:semiHidden="1" w:unhideWhenUsed="1"/>
+    <w:lsdException w:name="List 3" w:semiHidden="1" w:unhideWhenUsed="1"/>
+    <w:lsdException w:name="List 4" w:semiHidden="1" w:unhideWhenUsed="1"/>
+    <w:lsdException w:name="List 5" w:semiHidden="1" w:unhideWhenUsed="1"/>
+    <w:lsdException w:name="List Bullet 2" w:semiHidden="1" w:unhideWhenUsed="1"/>
+    <w:lsdException w:name="List Bullet 3" w:semiHidden="1" w:unhideWhenUsed="1"/>
+    <w:lsdException w:name="List Bullet 4" w:semiHidden="1" w:unhideWhenUsed="1"/>
+    <w:lsdException w:name="List Bullet 5" w:semiHidden="1" w:unhideWhenUsed="1"/>
+    <w:lsdException w:name="List Number 2" w:semiHidden="1" w:unhideWhenUsed="1"/>
+    <w:lsdException w:name="List Number 3" w:semiHidden="1" w:unhideWhenUsed="1"/>
+    <w:lsdException w:name="List Number 4" w:semiHidden="1" w:unhideWhenUsed="1"/>
+    <w:lsdException w:name="List Number 5" w:semiHidden="1" w:unhideWhenUsed="1"/>
+    <w:lsdException w:name="Title" w:uiPriority="10" w:qFormat="1"/>
+    <w:lsdException w:name="Closing" w:semiHidden="1" w:unhideWhenUsed="1"/>
+    <w:lsdException w:name="Signature" w:semiHidden="1" w:unhideWhenUsed="1"/>
+    <w:lsdException w:name="Default Paragraph Font" w:semiHidden="1" w:uiPriority="1" w:unhideWhenUsed="1"/>
+    <w:lsdException w:name="Body Text" w:semiHidden="1" w:unhideWhenUsed="1"/>
+    <w:lsdException w:name="Body Text Indent" w:semiHidden="1" w:unhideWhenUsed="1"/>
+    <w:lsdException w:name="List Continue" w:semiHidden="1" w:unhideWhenUsed="1"/>
+    <w:lsdException w:name="List Continue 2" w:semiHidden="1" w:unhideWhenUsed="1"/>
+    <w:lsdException w:name="List Continue 3" w:semiHidden="1" w:unhideWhenUsed="1"/>
+    <w:lsdException w:name="List Continue 4" w:semiHidden="1" w:unhideWhenUsed="1"/>
+    <w:lsdException w:name="List Continue 5" w:semiHidden="1" w:unhideWhenUsed="1"/>
+    <w:lsdException w:name="Message Header" w:semiHidden="1" w:unhideWhenUsed="1"/>
+    <w:lsdException w:name="Subtitle" w:uiPriority="11" w:qFormat="1"/>
+    <w:lsdException w:name="Salutation" w:semiHidden="1" w:unhideWhenUsed="1"/>
+    <w:lsdException w:name="Date" w:semiHidden="1" w:unhideWhenUsed="1"/>
+    <w:lsdException w:name="Body Text First Indent" w:semiHidden="1" w:unhideWhenUsed="1"/>
+    <w:lsdException w:name="Body Text First Indent 2" w:semiHidden="1" w:unhideWhenUsed="1"/>
+    <w:lsdException w:name="Note Heading" w:semiHidden="1" w:unhideWhenUsed="1"/>
+    <w:lsdException w:name="Body Text 2" w:semiHidden="1" w:unhideWhenUsed="1"/>
+    <w:lsdException w:name="Body Text 3" w:semiHidden="1" w:unhideWhenUsed="1"/>
+    <w:lsdException w:name="Body Text Indent 2" w:semiHidden="1" w:unhideWhenUsed="1"/>
+    <w:lsdException w:name="Body Text Indent 3" w:semiHidden="1" w:unhideWhenUsed="1"/>
+    <w:lsdException w:name="Block Text" w:semiHidden="1" w:unhideWhenUsed="1"/>
+    <w:lsdException w:name="Hyperlink" w:semiHidden="1" w:unhideWhenUsed="1"/>
+    <w:lsdException w:name="FollowedHyperlink" w:semiHidden="1" w:unhideWhenUsed="1"/>
+    <w:lsdException w:name="Strong" w:uiPriority="22" w:qFormat="1"/>
+    <w:lsdException w:name="Emphasis" w:uiPriority="20" w:qFormat="1"/>
+    <w:lsdException w:name="Document Map" w:semiHidden="1" w:unhideWhenUsed="1"/>
+    <w:lsdException w:name="Plain Text" w:semiHidden="1" w:unhideWhenUsed="1"/>
+    <w:lsdException w:name="E-mail Signature" w:semiHidden="1" w:unhideWhenUsed="1"/>
+    <w:lsdException w:name="HTML Top of Form" w:semiHidden="1" w:unhideWhenUsed="1"/>
+    <w:lsdException w:name="HTML Bottom of Form" w:semiHidden="1" w:unhideWhenUsed="1"/>
+    <w:lsdException w:name="Normal (Web)" w:semiHidden="1" w:unhideWhenUsed="1"/>
+    <w:lsdException w:name="HTML Acronym" w:semiHidden="1" w:unhideWhenUsed="1"/>
+    <w:lsdException w:name="HTML Address" w:semiHidden="1" w:unhideWhenUsed="1"/>
+    <w:lsdException w:name="HTML Cite" w:semiHidden="1" w:unhideWhenUsed="1"/>
+    <w:lsdException w:name="HTML Code" w:semiHidden="1" w:unhideWhenUsed="1"/>
+    <w:lsdException w:name="HTML Definition" w:semiHidden="1" w:unhideWhenUsed="1"/>
+    <w:lsdException w:name="HTML Keyboard" w:semiHidden="1" w:unhideWhenUsed="1"/>
+    <w:lsdException w:name="HTML Preformatted" w:semiHidden="1" w:unhideWhenUsed="1"/>
+    <w:lsdException w:name="HTML Sample" w:semiHidden="1" w:unhideWhenUsed="1"/>
+    <w:lsdException w:name="HTML Typewriter" w:semiHidden="1" w:unhideWhenUsed="1"/>
+    <w:lsdException w:name="HTML Variable" w:semiHidden="1" w:unhideWhenUsed="1"/>
+    <w:lsdException w:name="Normal Table" w:semiHidden="1" w:unhideWhenUsed="1"/>
+    <w:lsdException w:name="annotation subject" w:semiHidden="1" w:unhideWhenUsed="1"/>
+    <w:lsdException w:name="No List" w:semiHidden="1" w:unhideWhenUsed="1"/>
+    <w:lsdException w:name="Outline List 1" w:semiHidden="1" w:unhideWhenUsed="1"/>
+    <w:lsdException w:name="Outline List 2" w:semiHidden="1" w:unhideWhenUsed="1"/>
+    <w:lsdException w:name="Outline List 3" w:semiHidden="1" w:unhideWhenUsed="1"/>
+    <w:lsdException w:name="Table Simple 1" w:semiHidden="1" w:unhideWhenUsed="1"/>
+    <w:lsdException w:name="Table Simple 2" w:semiHidden="1" w:unhideWhenUsed="1"/>
+    <w:lsdException w:name="Table Simple 3" w:semiHidden="1" w:unhideWhenUsed="1"/>
+    <w:lsdException w:name="Table Classic 1" w:semiHidden="1" w:unhideWhenUsed="1"/>
+    <w:lsdException w:name="Table Classic 2" w:semiHidden="1" w:unhideWhenUsed="1"/>
+    <w:lsdException w:name="Table Classic 3" w:semiHidden="1" w:unhideWhenUsed="1"/>
+    <w:lsdException w:name="Table Classic 4" w:semiHidden="1" w:unhideWhenUsed="1"/>
+    <w:lsdException w:name="Table Colorful 1" w:semiHidden="1" w:unhideWhenUsed="1"/>
+    <w:lsdException w:name="Table Colorful 2" w:semiHidden="1" w:unhideWhenUsed="1"/>
+    <w:lsdException w:name="Table Colorful 3" w:semiHidden="1" w:unhideWhenUsed="1"/>
+    <w:lsdException w:name="Table Columns 1" w:semiHidden="1" w:unhideWhenUsed="1"/>
+    <w:lsdException w:name="Table Columns 2" w:semiHidden="1" w:unhideWhenUsed="1"/>
+    <w:lsdException w:name="Table Columns 3" w:semiHidden="1" w:unhideWhenUsed="1"/>
+    <w:lsdException w:name="Table Columns 4" w:semiHidden="1" w:unhideWhenUsed="1"/>
+    <w:lsdException w:name="Table Columns 5" w:semiHidden="1" w:unhideWhenUsed="1"/>
+    <w:lsdException w:name="Table Grid 1" w:semiHidden="1" w:unhideWhenUsed="1"/>
+    <w:lsdException w:name="Table Grid 2" w:semiHidden="1" w:unhideWhenUsed="1"/>
+    <w:lsdException w:name="Table Grid 3" w:semiHidden="1" w:unhideWhenUsed="1"/>
+    <w:lsdException w:name="Table Grid 4" w:semiHidden="1" w:unhideWhenUsed="1"/>
+    <w:lsdException w:name="Table Grid 5" w:semiHidden="1" w:unhideWhenUsed="1"/>
+    <w:lsdException w:name="Table Grid 6" w:semiHidden="1" w:unhideWhenUsed="1"/>
+    <w:lsdException w:name="Table Grid 7" w:semiHidden="1" w:unhideWhenUsed="1"/>
+    <w:lsdException w:name="Table Grid 8" w:semiHidden="1" w:unhideWhenUsed="1"/>
+    <w:lsdException w:name="Table List 1" w:semiHidden="1" w:unhideWhenUsed="1"/>
+    <w:lsdException w:name="Table List 2" w:semiHidden="1" w:unhideWhenUsed="1"/>
+    <w:lsdException w:name="Table List 3" w:semiHidden="1" w:unhideWhenUsed="1"/>
+    <w:lsdException w:name="Table List 4" w:semiHidden="1" w:unhideWhenUsed="1"/>
+    <w:lsdException w:name="Table List 5" w:semiHidden="1" w:unhideWhenUsed="1"/>
+    <w:lsdException w:name="Table List 6" w:semiHidden="1" w:unhideWhenUsed="1"/>
+    <w:lsdException w:name="Table List 7" w:semiHidden="1" w:unhideWhenUsed="1"/>
+    <w:lsdException w:name="Table List 8" w:semiHidden="1" w:unhideWhenUsed="1"/>
+    <w:lsdException w:name="Table 3D effects 1" w:semiHidden="1" w:unhideWhenUsed="1"/>
+    <w:lsdException w:name="Table 3D effects 2" w:semiHidden="1" w:unhideWhenUsed="1"/>
+    <w:lsdException w:name="Table 3D effects 3" w:semiHidden="1" w:unhideWhenUsed="1"/>
+    <w:lsdException w:name="Table Contemporary" w:semiHidden="1" w:unhideWhenUsed="1"/>
+    <w:lsdException w:name="Table Elegant" w:semiHidden="1" w:unhideWhenUsed="1"/>
+    <w:lsdException w:name="Table Professional" w:semiHidden="1" w:unhideWhenUsed="1"/>
+    <w:lsdException w:name="Table Subtle 1" w:semiHidden="1" w:unhideWhenUsed="1"/>
+    <w:lsdException w:name="Table Subtle 2" w:semiHidden="1" w:unhideWhenUsed="1"/>
+    <w:lsdException w:name="Table Web 1" w:semiHidden="1" w:unhideWhenUsed="1"/>
+    <w:lsdException w:name="Table Web 2" w:semiHidden="1" w:unhideWhenUsed="1"/>
+    <w:lsdException w:name="Table Web 3" w:semiHidden="1" w:unhideWhenUsed="1"/>
+    <w:lsdException w:name="Balloon Text" w:semiHidden="1" w:unhideWhenUsed="1"/>
+    <w:lsdException w:name="Table Grid" w:uiPriority="59"/>
+    <w:lsdException w:name="Table Theme" w:semiHidden="1" w:unhideWhenUsed="1"/>
+    <w:lsdException w:name="Placeholder Text" w:semiHidden="1"/>
+    <w:lsdException w:name="No Spacing" w:uiPriority="1" w:qFormat="1"/>
+    <w:lsdException w:name="Light Shading" w:uiPriority="60"/>
+    <w:lsdException w:name="Light List" w:uiPriority="61"/>
+    <w:lsdException w:name="Light Grid" w:uiPriority="62"/>
+    <w:lsdException w:name="Medium Shading 1" w:uiPriority="63"/>
+    <w:lsdException w:name="Medium Shading 2" w:uiPriority="64"/>
+    <w:lsdException w:name="Medium List 1" w:uiPriority="65"/>
+    <w:lsdException w:name="Medium List 2" w:uiPriority="66"/>
+    <w:lsdException w:name="Medium Grid 1" w:uiPriority="67"/>
+    <w:lsdException w:name="Medium Grid 2" w:uiPriority="68"/>
+    <w:lsdException w:name="Medium Grid 3" w:uiPriority="69"/>
+    <w:lsdException w:name="Dark List" w:uiPriority="70"/>
+    <w:lsdException w:name="Colorful Shading" w:uiPriority="71"/>
+    <w:lsdException w:name="Colorful List" w:uiPriority="72"/>
+    <w:lsdException w:name="Colorful Grid" w:uiPriority="73"/>
+    <w:lsdException w:name="Light Shading Accent 1" w:uiPriority="60"/>
+    <w:lsdException w:name="Light List Accent 1" w:uiPriority="61"/>
+    <w:lsdException w:name="Light Grid Accent 1" w:uiPriority="62"/>
+    <w:lsdException w:name="Medium Shading 1 Accent 1" w:uiPriority="63"/>
+    <w:lsdException w:name="Medium Shading 2 Accent 1" w:uiPriority="64"/>
+    <w:lsdException w:name="Medium List 1 Accent 1" w:uiPriority="65"/>
+    <w:lsdException w:name="Revision" w:semiHidden="1"/>
+    <w:lsdException w:name="List Paragraph" w:uiPriority="34" w:qFormat="1"/>
+    <w:lsdException w:name="Quote" w:uiPriority="29" w:qFormat="1"/>
+    <w:lsdException w:name="Intense Quote" w:uiPriority="30" w:qFormat="1"/>
+    <w:lsdException w:name="Medium List 2 Accent 1" w:uiPriority="66"/>
+    <w:lsdException w:name="Medium Grid 1 Accent 1" w:uiPriority="67"/>
+    <w:lsdException w:name="Medium Grid 2 Accent 1" w:uiPriority="68"/>
+    <w:lsdException w:name="Medium Grid 3 Accent 1" w:uiPriority="69"/>
+    <w:lsdException w:name="Dark List Accent 1" w:uiPriority="70"/>
+    <w:lsdException w:name="Colorful Shading Accent 1" w:uiPriority="71"/>
+    <w:lsdException w:name="Colorful List Accent 1" w:uiPriority="72"/>
+    <w:lsdException w:name="Colorful Grid Accent 1" w:uiPriority="73"/>
+    <w:lsdException w:name="Light Shading Accent 2" w:uiPriority="60"/>
+    <w:lsdException w:name="Light List Accent 2" w:uiPriority="61"/>
+    <w:lsdException w:name="Light Grid Accent 2" w:uiPriority="62"/>
+    <w:lsdException w:name="Medium Shading 1 Accent 2" w:uiPriority="63"/>
+    <w:lsdException w:name="Medium Shading 2 Accent 2" w:uiPriority="64"/>
+    <w:lsdException w:name="Medium List 1 Accent 2" w:uiPriority="65"/>
+    <w:lsdException w:name="Medium List 2 Accent 2" w:uiPriority="66"/>
+    <w:lsdException w:name="Medium Grid 1 Accent 2" w:uiPriority="67"/>
+    <w:lsdException w:name="Medium Grid 2 Accent 2" w:uiPriority="68"/>
+    <w:lsdException w:name="Medium Grid 3 Accent 2" w:uiPriority="69"/>
+    <w:lsdException w:name="Dark List Accent 2" w:uiPriority="70"/>
+    <w:lsdException w:name="Colorful Shading Accent 2" w:uiPriority="71"/>
+    <w:lsdException w:name="Colorful List Accent 2" w:uiPriority="72"/>
+    <w:lsdException w:name="Colorful Grid Accent 2" w:uiPriority="73"/>
+    <w:lsdException w:name="Light Shading Accent 3" w:uiPriority="60"/>
+    <w:lsdException w:name="Light List Accent 3" w:uiPriority="61"/>
+    <w:lsdException w:name="Light Grid Accent 3" w:uiPriority="62"/>
+    <w:lsdException w:name="Medium Shading 1 Accent 3" w:uiPriority="63"/>
+    <w:lsdException w:name="Medium Shading 2 Accent 3" w:uiPriority="64"/>
+    <w:lsdException w:name="Medium List 1 Accent 3" w:uiPriority="65"/>
+    <w:lsdException w:name="Medium List 2 Accent 3" w:uiPriority="66"/>
+    <w:lsdException w:name="Medium Grid 1 Accent 3" w:uiPriority="67"/>
+    <w:lsdException w:name="Medium Grid 2 Accent 3" w:uiPriority="68"/>
+    <w:lsdException w:name="Medium Grid 3 Accent 3" w:uiPriority="69"/>
+    <w:lsdException w:name="Dark List Accent 3" w:uiPriority="70"/>
+    <w:lsdException w:name="Colorful Shading Accent 3" w:uiPriority="71"/>
+    <w:lsdException w:name="Colorful List Accent 3" w:uiPriority="72"/>
+    <w:lsdException w:name="Colorful Grid Accent 3" w:uiPriority="73"/>
+    <w:lsdException w:name="Light Shading Accent 4" w:uiPriority="60"/>
+    <w:lsdException w:name="Light List Accent 4" w:uiPriority="61"/>
+    <w:lsdException w:name="Light Grid Accent 4" w:uiPriority="62"/>
+    <w:lsdException w:name="Medium Shading 1 Accent 4" w:uiPriority="63"/>
+    <w:lsdException w:name="Medium Shading 2 Accent 4" w:uiPriority="64"/>
+    <w:lsdException w:name="Medium List 1 Accent 4" w:uiPriority="65"/>
+    <w:lsdException w:name="Medium List 2 Accent 4" w:uiPriority="66"/>
+    <w:lsdException w:name="Medium Grid 1 Accent 4" w:uiPriority="67"/>
+    <w:lsdException w:name="Medium Grid 2 Accent 4" w:uiPriority="68"/>
+    <w:lsdException w:name="Medium Grid 3 Accent 4" w:uiPriority="69"/>
+    <w:lsdException w:name="Dark List Accent 4" w:uiPriority="70"/>
+    <w:lsdException w:name="Colorful Shading Accent 4" w:uiPriority="71"/>
+    <w:lsdException w:name="Colorful List Accent 4" w:uiPriority="72"/>
+    <w:lsdException w:name="Colorful Grid Accent 4" w:uiPriority="73"/>
+    <w:lsdException w:name="Light Shading Accent 5" w:uiPriority="60"/>
+    <w:lsdException w:name="Light List Accent 5" w:uiPriority="61"/>
+    <w:lsdException w:name="Light Grid Accent 5" w:uiPriority="62"/>
+    <w:lsdException w:name="Medium Shading 1 Accent 5" w:uiPriority="63"/>
+    <w:lsdException w:name="Medium Shading 2 Accent 5" w:uiPriority="64"/>
+    <w:lsdException w:name="Medium List 1 Accent 5" w:uiPriority="65"/>
+    <w:lsdException w:name="Medium List 2 Accent 5" w:uiPriority="66"/>
+    <w:lsdException w:name="Medium Grid 1 Accent 5" w:uiPriority="67"/>
+    <w:lsdException w:name="Medium Grid 2 Accent 5" w:uiPriority="68"/>
+    <w:lsdException w:name="Medium Grid 3 Accent 5" w:uiPriority="69"/>
+    <w:lsdException w:name="Dark List Accent 5" w:uiPriority="70"/>
+    <w:lsdException w:name="Colorful Shading Accent 5" w:uiPriority="71"/>
+    <w:lsdException w:name="Colorful List Accent 5" w:uiPriority="72"/>
+    <w:lsdException w:name="Colorful Grid Accent 5" w:uiPriority="73"/>
+    <w:lsdException w:name="Light Shading Accent 6" w:uiPriority="60"/>
+    <w:lsdException w:name="Light List Accent 6" w:uiPriority="61"/>
+    <w:lsdException w:name="Light Grid Accent 6" w:uiPriority="62"/>
+    <w:lsdException w:name="Medium Shading 1 Accent 6" w:uiPriority="63"/>
+    <w:lsdException w:name="Medium Shading 2 Accent 6" w:uiPriority="64"/>
+    <w:lsdException w:name="Medium List 1 Accent 6" w:uiPriority="65"/>
+    <w:lsdException w:name="Medium List 2 Accent 6" w:uiPriority="66"/>
+    <w:lsdException w:name="Medium Grid 1 Accent 6" w:uiPriority="67"/>
+    <w:lsdException w:name="Medium Grid 2 Accent 6" w:uiPriority="68"/>
+    <w:lsdException w:name="Medium Grid 3 Accent 6" w:uiPriority="69"/>
+    <w:lsdException w:name="Dark List Accent 6" w:uiPriority="70"/>
+    <w:lsdException w:name="Colorful Shading Accent 6" w:uiPriority="71"/>
+    <w:lsdException w:name="Colorful List Accent 6" w:uiPriority="72"/>
+    <w:lsdException w:name="Colorful Grid Accent 6" w:uiPriority="73"/>
+    <w:lsdException w:name="Subtle Emphasis" w:uiPriority="19" w:qFormat="1"/>
+    <w:lsdException w:name="Intense Emphasis" w:uiPriority="21" w:qFormat="1"/>
+    <w:lsdException w:name="Subtle Reference" w:uiPriority="31" w:qFormat="1"/>
+    <w:lsdException w:name="Intense Reference" w:uiPriority="32" w:qFormat="1"/>
+    <w:lsdException w:name="Book Title" w:uiPriority="33" w:qFormat="1"/>
+    <w:lsdException w:name="Bibliography" w:semiHidden="1" w:uiPriority="37" w:unhideWhenUsed="1"/>
+    <w:lsdException w:name="TOC Heading" w:semiHidden="1" w:uiPriority="39" w:unhideWhenUsed="1" w:qFormat="1"/>
+    <w:lsdException w:name="Plain Table 1" w:uiPriority="41"/>
+    <w:lsdException w:name="Plain Table 2" w:uiPriority="42"/>
+    <w:lsdException w:name="Plain Table 3" w:uiPriority="43"/>
+    <w:lsdException w:name="Plain Table 4" w:uiPriority="44"/>
+    <w:lsdException w:name="Plain Table 5" w:uiPriority="45"/>
+    <w:lsdException w:name="Grid Table Light" w:uiPriority="40"/>
+    <w:lsdException w:name="Grid Table 1 Light" w:uiPriority="46"/>
+    <w:lsdException w:name="Grid Table 2" w:uiPriority="47"/>
+    <w:lsdException w:name="Grid Table 3" w:uiPriority="48"/>
+    <w:lsdException w:name="Grid Table 4" w:uiPriority="49"/>
+    <w:lsdException w:name="Grid Table 5 Dark" w:uiPriority="50"/>
+    <w:lsdException w:name="Grid Table 6 Colorful" w:uiPriority="51"/>
+    <w:lsdException w:name="Grid Table 7 Colorful" w:uiPriority="52"/>
+    <w:lsdException w:name="Grid Table 1 Light Accent 1" w:uiPriority="46"/>
+    <w:lsdException w:name="Grid Table 2 Accent 1" w:uiPriority="47"/>
+    <w:lsdException w:name="Grid Table 3 Accent 1" w:uiPriority="48"/>
+    <w:lsdException w:name="Grid Table 4 Accent 1" w:uiPriority="49"/>
+    <w:lsdException w:name="Grid Table 5 Dark Accent 1" w:uiPriority="50"/>
+    <w:lsdException w:name="Grid Table 6 Colorful Accent 1" w:uiPriority="51"/>
+    <w:lsdException w:name="Grid Table 7 Colorful Accent 1" w:uiPriority="52"/>
+    <w:lsdException w:name="Grid Table 1 Light Accent 2" w:uiPriority="46"/>
+    <w:lsdException w:name="Grid Table 2 Accent 2" w:uiPriority="47"/>
+    <w:lsdException w:name="Grid Table 3 Accent 2" w:uiPriority="48"/>
+    <w:lsdException w:name="Grid Table 4 Accent 2" w:uiPriority="49"/>
+    <w:lsdException w:name="Grid Table 5 Dark Accent 2" w:uiPriority="50"/>
+    <w:lsdException w:name="Grid Table 6 Colorful Accent 2" w:uiPriority="51"/>
+    <w:lsdException w:name="Grid Table 7 Colorful Accent 2" w:uiPriority="52"/>
+    <w:lsdException w:name="Grid Table 1 Light Accent 3" w:uiPriority="46"/>
+    <w:lsdException w:name="Grid Table 2 Accent 3" w:uiPriority="47"/>
+    <w:lsdException w:name="Grid Table 3 Accent 3" w:uiPriority="48"/>
+    <w:lsdException w:name="Grid Table 4 Accent 3" w:uiPriority="49"/>
+    <w:lsdException w:name="Grid Table 5 Dark Accent 3" w:uiPriority="50"/>
+    <w:lsdException w:name="Grid Table 6 Colorful Accent 3" w:uiPriority="51"/>
+    <w:lsdException w:name="Grid Table 7 Colorful Accent 3" w:uiPriority="52"/>
+    <w:lsdException w:name="Grid Table 1 Light Accent 4" w:uiPriority="46"/>
+    <w:lsdException w:name="Grid Table 2 Accent 4" w:uiPriority="47"/>
+    <w:lsdException w:name="Grid Table 3 Accent 4" w:uiPriority="48"/>
+    <w:lsdException w:name="Grid Table 4 Accent 4" w:uiPriority="49"/>
+    <w:lsdException w:name="Grid Table 5 Dark Accent 4" w:uiPriority="50"/>
+    <w:lsdException w:name="Grid Table 6 Colorful Accent 4" w:uiPriority="51"/>
+    <w:lsdException w:name="Grid Table 7 Colorful Accent 4" w:uiPriority="52"/>
+    <w:lsdException w:name="Grid Table 1 Light Accent 5" w:uiPriority="46"/>
+    <w:lsdException w:name="Grid Table 2 Accent 5" w:uiPriority="47"/>
+    <w:lsdException w:name="Grid Table 3 Accent 5" w:uiPriority="48"/>
+    <w:lsdException w:name="Grid Table 4 Accent 5" w:uiPriority="49"/>
+    <w:lsdException w:name="Grid Table 5 Dark Accent 5" w:uiPriority="50"/>
+    <w:lsdException w:name="Grid Table 6 Colorful Accent 5" w:uiPriority="51"/>
+    <w:lsdException w:name="Grid Table 7 Colorful Accent 5" w:uiPriority="52"/>
+    <w:lsdException w:name="Grid Table 1 Light Accent 6" w:uiPriority="46"/>
+    <w:lsdException w:name="Grid Table 2 Accent 6" w:uiPriority="47"/>
+    <w:lsdException w:name="Grid Table 3 Accent 6" w:uiPriority="48"/>
+    <w:lsdException w:name="Grid Table 4 Accent 6" w:uiPriority="49"/>
+    <w:lsdException w:name="Grid Table 5 Dark Accent 6" w:uiPriority="50"/>
+    <w:lsdException w:name="Grid Table 6 Colorful Accent 6" w:uiPriority="51"/>
+    <w:lsdException w:name="Grid Table 7 Colorful Accent 6" w:uiPriority="52"/>
+    <w:lsdException w:name="List Table 1 Light" w:uiPriority="46"/>
+    <w:lsdException w:name="List Table 2" w:uiPriority="47"/>
+    <w:lsdException w:name="List Table 3" w:uiPriority="48"/>
+    <w:lsdException w:name="List Table 4" w:uiPriority="49"/>
+    <w:lsdException w:name="List Table 5 Dark" w:uiPriority="50"/>
+    <w:lsdException w:name="List Table 6 Colorful" w:uiPriority="51"/>
+    <w:lsdException w:name="List Table 7 Colorful" w:uiPriority="52"/>
+    <w:lsdException w:name="List Table 1 Light Accent 1" w:uiPriority="46"/>
+    <w:lsdException w:name="List Table 2 Accent 1" w:uiPriority="47"/>
+    <w:lsdException w:name="List Table 3 Accent 1" w:uiPriority="48"/>
+    <w:lsdException w:name="List Table 4 Accent 1" w:uiPriority="49"/>
+    <w:lsdException w:name="List Table 5 Dark Accent 1" w:uiPriority="50"/>
+    <w:lsdException w:name="List Table 6 Colorful Accent 1" w:uiPriority="51"/>
+    <w:lsdException w:name="List Table 7 Colorful Accent 1" w:uiPriority="52"/>
+    <w:lsdException w:name="List Table 1 Light Accent 2" w:uiPriority="46"/>
+    <w:lsdException w:name="List Table 2 Accent 2" w:uiPriority="47"/>
+    <w:lsdException w:name="List Table 3 Accent 2" w:uiPriority="48"/>
+    <w:lsdException w:name="List Table 4 Accent 2" w:uiPriority="49"/>
+    <w:lsdException w:name="List Table 5 Dark Accent 2" w:uiPriority="50"/>
+    <w:lsdException w:name="List Table 6 Colorful Accent 2" w:uiPriority="51"/>
+    <w:lsdException w:name="List Table 7 Colorful Accent 2" w:uiPriority="52"/>
+    <w:lsdException w:name="List Table 1 Light Accent 3" w:uiPriority="46"/>
+    <w:lsdException w:name="List Table 2 Accent 3" w:uiPriority="47"/>
+    <w:lsdException w:name="List Table 3 Accent 3" w:uiPriority="48"/>
+    <w:lsdException w:name="List Table 4 Accent 3" w:uiPriority="49"/>
+    <w:lsdException w:name="List Table 5 Dark Accent 3" w:uiPriority="50"/>
+    <w:lsdException w:name="List Table 6 Colorful Accent 3" w:uiPriority="51"/>
+    <w:lsdException w:name="List Table 7 Colorful Accent 3" w:uiPriority="52"/>
+    <w:lsdException w:name="List Table 1 Light Accent 4" w:uiPriority="46"/>
+    <w:lsdException w:name="List Table 2 Accent 4" w:uiPriority="47"/>
+    <w:lsdException w:name="List Table 3 Accent 4" w:uiPriority="48"/>
+    <w:lsdException w:name="List Table 4 Accent 4" w:uiPriority="49"/>
+    <w:lsdException w:name="List Table 5 Dark Accent 4" w:uiPriority="50"/>
+    <w:lsdException w:name="List Table 6 Colorful Accent 4" w:uiPriority="51"/>
+    <w:lsdException w:name="List Table 7 Colorful Accent 4" w:uiPriority="52"/>
+    <w:lsdException w:name="List Table 1 Light Accent 5" w:uiPriority="46"/>
+    <w:lsdException w:name="List Table 2 Accent 5" w:uiPriority="47"/>
+    <w:lsdException w:name="List Table 3 Accent 5" w:uiPriority="48"/>
+    <w:lsdException w:name="List Table 4 Accent 5" w:uiPriority="49"/>
+    <w:lsdException w:name="List Table 5 Dark Accent 5" w:uiPriority="50"/>
+    <w:lsdException w:name="List Table 6 Colorful Accent 5" w:uiPriority="51"/>
+    <w:lsdException w:name="List Table 7 Colorful Accent 5" w:uiPriority="52"/>
+    <w:lsdException w:name="List Table 1 Light Accent 6" w:uiPriority="46"/>
+    <w:lsdException w:name="List Table 2 Accent 6" w:uiPriority="47"/>
+    <w:lsdException w:name="List Table 3 Accent 6" w:uiPriority="48"/>
+    <w:lsdException w:name="List Table 4 Accent 6" w:uiPriority="49"/>
+    <w:lsdException w:name="List Table 5 Dark Accent 6" w:uiPriority="50"/>
+    <w:lsdException w:name="List Table 6 Colorful Accent 6" w:uiPriority="51"/>
+    <w:lsdException w:name="List Table 7 Colorful Accent 6" w:uiPriority="52"/>
   </w:latentStyles>
   <w:style w:type="paragraph" w:default="1" w:styleId="Normal">
     <w:name w:val="Normal"/>
@@ -28862,7 +28480,7 @@
 </file>
 
 <file path=customXml/itemProps1.xml><?xml version="1.0" encoding="utf-8"?>
-<ds:datastoreItem xmlns:ds="http://schemas.openxmlformats.org/officeDocument/2006/customXml" ds:itemID="{9D664BD5-958D-4C39-BA4D-30C7AD8A4180}">
+<ds:datastoreItem xmlns:ds="http://schemas.openxmlformats.org/officeDocument/2006/customXml" ds:itemID="{2EE33C62-2CCB-42E8-8E6B-4A11B0545277}">
   <ds:schemaRefs>
     <ds:schemaRef ds:uri="http://schemas.openxmlformats.org/officeDocument/2006/bibliography"/>
   </ds:schemaRefs>
@@ -28870,7 +28488,7 @@
 </file>
 
 <file path=customXml/itemProps2.xml><?xml version="1.0" encoding="utf-8"?>
-<ds:datastoreItem xmlns:ds="http://schemas.openxmlformats.org/officeDocument/2006/customXml" ds:itemID="{82168525-A707-405C-B925-27CDF009518F}">
+<ds:datastoreItem xmlns:ds="http://schemas.openxmlformats.org/officeDocument/2006/customXml" ds:itemID="{F37EB94A-A3D3-4953-86FF-9D8162079613}">
   <ds:schemaRefs>
     <ds:schemaRef ds:uri="http://schemas.openxmlformats.org/officeDocument/2006/bibliography"/>
   </ds:schemaRefs>
@@ -28878,7 +28496,7 @@
 </file>
 
 <file path=customXml/itemProps3.xml><?xml version="1.0" encoding="utf-8"?>
-<ds:datastoreItem xmlns:ds="http://schemas.openxmlformats.org/officeDocument/2006/customXml" ds:itemID="{254658B9-ABC5-447C-A322-7D69931AA024}">
+<ds:datastoreItem xmlns:ds="http://schemas.openxmlformats.org/officeDocument/2006/customXml" ds:itemID="{5DF559BE-59FF-472E-9F56-FFC4CAB9B6E8}">
   <ds:schemaRefs>
     <ds:schemaRef ds:uri="http://schemas.openxmlformats.org/officeDocument/2006/bibliography"/>
   </ds:schemaRefs>
@@ -28886,7 +28504,7 @@
 </file>
 
 <file path=customXml/itemProps4.xml><?xml version="1.0" encoding="utf-8"?>
-<ds:datastoreItem xmlns:ds="http://schemas.openxmlformats.org/officeDocument/2006/customXml" ds:itemID="{556C2220-3F19-448B-9B91-BF9D12F19689}">
+<ds:datastoreItem xmlns:ds="http://schemas.openxmlformats.org/officeDocument/2006/customXml" ds:itemID="{1CF0031F-0EF2-418C-A7DB-39208F664095}">
   <ds:schemaRefs>
     <ds:schemaRef ds:uri="http://schemas.openxmlformats.org/officeDocument/2006/bibliography"/>
   </ds:schemaRefs>

</xml_diff>